<commit_message>
some change in documentation
</commit_message>
<xml_diff>
--- a/Project Description.docx
+++ b/Project Description.docx
@@ -71,6 +71,15 @@
         <w:jc w:val="center"/>
         <w:rPr>
           <w:rFonts w:ascii="Calibri" w:eastAsia="Calibri" w:hAnsi="Calibri" w:cs="Calibri"/>
+          <w:sz w:val="44"/>
+        </w:rPr>
+      </w:pPr>
+    </w:p>
+    <w:p>
+      <w:pPr>
+        <w:jc w:val="center"/>
+        <w:rPr>
+          <w:rFonts w:ascii="Calibri" w:eastAsia="Calibri" w:hAnsi="Calibri" w:cs="Calibri"/>
           <w:sz w:val="72"/>
         </w:rPr>
       </w:pPr>
@@ -79,7 +88,21 @@
           <w:rFonts w:ascii="Calibri" w:eastAsia="Calibri" w:hAnsi="Calibri" w:cs="Calibri"/>
           <w:sz w:val="44"/>
         </w:rPr>
-        <w:t>“Character Recognition”</w:t>
+        <w:t>“</w:t>
+      </w:r>
+      <w:r>
+        <w:rPr>
+          <w:rFonts w:ascii="Calibri" w:eastAsia="Calibri" w:hAnsi="Calibri" w:cs="Calibri"/>
+          <w:sz w:val="44"/>
+        </w:rPr>
+        <w:t>Sign</w:t>
+      </w:r>
+      <w:r>
+        <w:rPr>
+          <w:rFonts w:ascii="Calibri" w:eastAsia="Calibri" w:hAnsi="Calibri" w:cs="Calibri"/>
+          <w:sz w:val="44"/>
+        </w:rPr>
+        <w:t xml:space="preserve"> Recognition”</w:t>
       </w:r>
     </w:p>
     <w:p>
@@ -141,6 +164,14 @@
       <w:pPr>
         <w:rPr>
           <w:rFonts w:ascii="Calibri" w:eastAsia="Calibri" w:hAnsi="Calibri" w:cs="Calibri"/>
+          <w:sz w:val="32"/>
+        </w:rPr>
+      </w:pPr>
+    </w:p>
+    <w:p>
+      <w:pPr>
+        <w:rPr>
+          <w:rFonts w:ascii="Calibri" w:eastAsia="Calibri" w:hAnsi="Calibri" w:cs="Calibri"/>
           <w:b/>
           <w:sz w:val="32"/>
         </w:rPr>
@@ -292,7 +323,6 @@
           <w:sz w:val="32"/>
           <w:u w:val="single"/>
         </w:rPr>
-        <w:lastRenderedPageBreak/>
         <w:t xml:space="preserve">Project </w:t>
       </w:r>
       <w:proofErr w:type="gramStart"/>
@@ -603,49 +633,32 @@
           <w:szCs w:val="32"/>
         </w:rPr>
       </w:pPr>
-      <w:bookmarkStart w:id="0" w:name="_GoBack"/>
-      <w:bookmarkEnd w:id="0"/>
-    </w:p>
-    <w:p>
-      <w:pPr>
-        <w:rPr>
-          <w:rFonts w:cstheme="minorHAnsi"/>
-          <w:b/>
-          <w:bCs/>
-          <w:i/>
-          <w:iCs/>
-          <w:sz w:val="32"/>
-          <w:szCs w:val="32"/>
-          <w:u w:val="single"/>
-        </w:rPr>
-      </w:pPr>
-      <w:proofErr w:type="gramStart"/>
-      <w:r>
-        <w:rPr>
-          <w:rFonts w:cstheme="minorHAnsi"/>
-          <w:b/>
-          <w:bCs/>
-          <w:i/>
-          <w:iCs/>
-          <w:sz w:val="32"/>
-          <w:szCs w:val="32"/>
-          <w:u w:val="single"/>
-        </w:rPr>
-        <w:t>Identification:-</w:t>
-      </w:r>
-      <w:proofErr w:type="gramEnd"/>
-      <w:r>
-        <w:rPr>
-          <w:rFonts w:cstheme="minorHAnsi"/>
-          <w:b/>
-          <w:bCs/>
-          <w:i/>
-          <w:iCs/>
-          <w:sz w:val="32"/>
-          <w:szCs w:val="32"/>
-          <w:u w:val="single"/>
-        </w:rPr>
-        <w:t xml:space="preserve"> </w:t>
+    </w:p>
+    <w:p>
+      <w:pPr>
+        <w:rPr>
+          <w:rFonts w:cstheme="minorHAnsi"/>
+          <w:b/>
+          <w:bCs/>
+          <w:i/>
+          <w:iCs/>
+          <w:sz w:val="32"/>
+          <w:szCs w:val="32"/>
+          <w:u w:val="single"/>
+        </w:rPr>
+      </w:pPr>
+      <w:r>
+        <w:rPr>
+          <w:rFonts w:cstheme="minorHAnsi"/>
+          <w:b/>
+          <w:bCs/>
+          <w:i/>
+          <w:iCs/>
+          <w:sz w:val="32"/>
+          <w:szCs w:val="32"/>
+          <w:u w:val="single"/>
+        </w:rPr>
+        <w:t xml:space="preserve">Identification: </w:t>
       </w:r>
     </w:p>
     <w:p>
@@ -861,6 +874,26 @@
     </w:p>
     <w:p>
       <w:pPr>
+        <w:jc w:val="center"/>
+        <w:rPr>
+          <w:rFonts w:cstheme="minorHAnsi"/>
+          <w:sz w:val="32"/>
+          <w:szCs w:val="32"/>
+        </w:rPr>
+      </w:pPr>
+    </w:p>
+    <w:p>
+      <w:pPr>
+        <w:jc w:val="center"/>
+        <w:rPr>
+          <w:rFonts w:cstheme="minorHAnsi"/>
+          <w:sz w:val="32"/>
+          <w:szCs w:val="32"/>
+        </w:rPr>
+      </w:pPr>
+    </w:p>
+    <w:p>
+      <w:pPr>
         <w:pStyle w:val="IntenseQuote"/>
       </w:pPr>
       <w:r>
@@ -1049,6 +1082,7 @@
         <w:pStyle w:val="IntenseQuote"/>
       </w:pPr>
       <w:r>
+        <w:lastRenderedPageBreak/>
         <w:t>W</w:t>
       </w:r>
     </w:p>
@@ -1171,7 +1205,7 @@
           <w:szCs w:val="32"/>
           <w:u w:val="single"/>
         </w:rPr>
-        <w:t>Work Division: -</w:t>
+        <w:t xml:space="preserve">Work Division: </w:t>
       </w:r>
     </w:p>
     <w:p>
@@ -1319,21 +1353,19 @@
         </w:rPr>
         <w:t xml:space="preserve"> us to </w:t>
       </w:r>
-      <w:proofErr w:type="gramStart"/>
-      <w:r>
-        <w:rPr>
-          <w:rFonts w:cstheme="minorHAnsi"/>
-          <w:b/>
-          <w:bCs/>
-          <w:i/>
-          <w:iCs/>
-          <w:sz w:val="32"/>
-          <w:szCs w:val="32"/>
-          <w:u w:val="single"/>
-        </w:rPr>
-        <w:t>solution:-</w:t>
-      </w:r>
-      <w:proofErr w:type="gramEnd"/>
+      <w:r>
+        <w:rPr>
+          <w:rFonts w:cstheme="minorHAnsi"/>
+          <w:b/>
+          <w:bCs/>
+          <w:i/>
+          <w:iCs/>
+          <w:sz w:val="32"/>
+          <w:szCs w:val="32"/>
+          <w:u w:val="single"/>
+        </w:rPr>
+        <w:t xml:space="preserve">solution: </w:t>
+      </w:r>
     </w:p>
     <w:p>
       <w:pPr>
@@ -1425,6 +1457,33 @@
         </w:rPr>
         <w:t>.</w:t>
       </w:r>
+    </w:p>
+    <w:p>
+      <w:pPr>
+        <w:rPr>
+          <w:rFonts w:cstheme="minorHAnsi"/>
+          <w:sz w:val="32"/>
+          <w:szCs w:val="32"/>
+        </w:rPr>
+      </w:pPr>
+    </w:p>
+    <w:p>
+      <w:pPr>
+        <w:rPr>
+          <w:rFonts w:cstheme="minorHAnsi"/>
+          <w:sz w:val="32"/>
+          <w:szCs w:val="32"/>
+        </w:rPr>
+      </w:pPr>
+    </w:p>
+    <w:p>
+      <w:pPr>
+        <w:rPr>
+          <w:rFonts w:cstheme="minorHAnsi"/>
+          <w:sz w:val="32"/>
+          <w:szCs w:val="32"/>
+        </w:rPr>
+      </w:pPr>
     </w:p>
     <w:p>
       <w:pPr>
@@ -1545,6 +1604,7 @@
         </w:rPr>
         <w:t xml:space="preserve">ut </w:t>
       </w:r>
+      <w:proofErr w:type="gramStart"/>
       <w:r>
         <w:rPr>
           <w:rFonts w:cstheme="minorHAnsi"/>
@@ -1569,9 +1629,22 @@
           <w:szCs w:val="32"/>
           <w:u w:val="single"/>
         </w:rPr>
-        <w:t xml:space="preserve">f </w:t>
-      </w:r>
-      <w:proofErr w:type="gramStart"/>
+        <w:t>f</w:t>
+      </w:r>
+      <w:proofErr w:type="gramEnd"/>
+      <w:r>
+        <w:rPr>
+          <w:rFonts w:cstheme="minorHAnsi"/>
+          <w:b/>
+          <w:bCs/>
+          <w:i/>
+          <w:iCs/>
+          <w:sz w:val="32"/>
+          <w:szCs w:val="32"/>
+          <w:u w:val="single"/>
+        </w:rPr>
+        <w:t xml:space="preserve"> </w:t>
+      </w:r>
       <w:r>
         <w:rPr>
           <w:rFonts w:cstheme="minorHAnsi"/>
@@ -1596,9 +1669,8 @@
           <w:szCs w:val="32"/>
           <w:u w:val="single"/>
         </w:rPr>
-        <w:t>ackground:-</w:t>
-      </w:r>
-      <w:proofErr w:type="gramEnd"/>
+        <w:t>ackground:</w:t>
+      </w:r>
     </w:p>
     <w:p>
       <w:pPr>
@@ -1676,23 +1748,37 @@
         </w:rPr>
         <w:t xml:space="preserve">: the hue channel was okay but the </w:t>
       </w:r>
-      <w:proofErr w:type="spellStart"/>
-      <w:r>
-        <w:rPr>
-          <w:rFonts w:cstheme="minorHAnsi"/>
-          <w:sz w:val="32"/>
-          <w:szCs w:val="32"/>
-        </w:rPr>
-        <w:t>val</w:t>
-      </w:r>
-      <w:proofErr w:type="spellEnd"/>
-      <w:r>
-        <w:rPr>
-          <w:rFonts w:cstheme="minorHAnsi"/>
-          <w:sz w:val="32"/>
-          <w:szCs w:val="32"/>
-        </w:rPr>
-        <w:t xml:space="preserve"> and sat channel was changing from position to another according to the light incident on the hand.</w:t>
+      <w:r>
+        <w:rPr>
+          <w:rFonts w:cstheme="minorHAnsi"/>
+          <w:sz w:val="32"/>
+          <w:szCs w:val="32"/>
+        </w:rPr>
+        <w:t>value</w:t>
+      </w:r>
+      <w:r>
+        <w:rPr>
+          <w:rFonts w:cstheme="minorHAnsi"/>
+          <w:sz w:val="32"/>
+          <w:szCs w:val="32"/>
+        </w:rPr>
+        <w:t xml:space="preserve"> and </w:t>
+      </w:r>
+      <w:r>
+        <w:rPr>
+          <w:rFonts w:cstheme="minorHAnsi"/>
+          <w:sz w:val="32"/>
+          <w:szCs w:val="32"/>
+        </w:rPr>
+        <w:t>saturation</w:t>
+      </w:r>
+      <w:r>
+        <w:rPr>
+          <w:rFonts w:cstheme="minorHAnsi"/>
+          <w:sz w:val="32"/>
+          <w:szCs w:val="32"/>
+        </w:rPr>
+        <w:t xml:space="preserve"> channel was changing from position to another according to the light incident on the hand.</w:t>
       </w:r>
     </w:p>
     <w:p>
@@ -1795,16 +1881,14 @@
         </w:rPr>
         <w:t xml:space="preserve"> than previous tries because if you moved </w:t>
       </w:r>
-      <w:proofErr w:type="spellStart"/>
-      <w:r>
-        <w:rPr>
-          <w:rFonts w:cstheme="minorHAnsi"/>
-          <w:sz w:val="32"/>
-          <w:szCs w:val="32"/>
-        </w:rPr>
-        <w:t>you</w:t>
-      </w:r>
-      <w:proofErr w:type="spellEnd"/>
+      <w:r>
+        <w:rPr>
+          <w:rFonts w:cstheme="minorHAnsi"/>
+          <w:sz w:val="32"/>
+          <w:szCs w:val="32"/>
+        </w:rPr>
+        <w:t>your</w:t>
+      </w:r>
       <w:r>
         <w:rPr>
           <w:rFonts w:cstheme="minorHAnsi"/>
@@ -1867,23 +1951,45 @@
         </w:rPr>
         <w:t xml:space="preserve">: take a sample from hand color by making a big rectangle to take the sample by averaging the hue, </w:t>
       </w:r>
-      <w:proofErr w:type="spellStart"/>
-      <w:r>
-        <w:rPr>
-          <w:rFonts w:cstheme="minorHAnsi"/>
-          <w:sz w:val="32"/>
-          <w:szCs w:val="32"/>
-        </w:rPr>
-        <w:t>val</w:t>
-      </w:r>
-      <w:proofErr w:type="spellEnd"/>
-      <w:r>
-        <w:rPr>
-          <w:rFonts w:cstheme="minorHAnsi"/>
-          <w:sz w:val="32"/>
-          <w:szCs w:val="32"/>
-        </w:rPr>
-        <w:t>, sat channels from the whole rectangle.</w:t>
+      <w:r>
+        <w:rPr>
+          <w:rFonts w:cstheme="minorHAnsi"/>
+          <w:sz w:val="32"/>
+          <w:szCs w:val="32"/>
+        </w:rPr>
+        <w:t>value</w:t>
+      </w:r>
+      <w:r>
+        <w:rPr>
+          <w:rFonts w:cstheme="minorHAnsi"/>
+          <w:sz w:val="32"/>
+          <w:szCs w:val="32"/>
+        </w:rPr>
+        <w:t xml:space="preserve"> and </w:t>
+      </w:r>
+      <w:r>
+        <w:rPr>
+          <w:rFonts w:cstheme="minorHAnsi"/>
+          <w:sz w:val="32"/>
+          <w:szCs w:val="32"/>
+        </w:rPr>
+        <w:t>saturation</w:t>
+      </w:r>
+      <w:r>
+        <w:rPr>
+          <w:rFonts w:cstheme="minorHAnsi"/>
+          <w:sz w:val="32"/>
+          <w:szCs w:val="32"/>
+        </w:rPr>
+        <w:t xml:space="preserve"> </w:t>
+      </w:r>
+      <w:r>
+        <w:rPr>
+          <w:rFonts w:cstheme="minorHAnsi"/>
+          <w:sz w:val="32"/>
+          <w:szCs w:val="32"/>
+        </w:rPr>
+        <w:t>channels from the whole rectangle.</w:t>
       </w:r>
     </w:p>
     <w:p>
@@ -1916,16 +2022,14 @@
         </w:rPr>
         <w:t xml:space="preserve">: didn’t make good sample because of </w:t>
       </w:r>
-      <w:proofErr w:type="gramStart"/>
-      <w:r>
-        <w:rPr>
-          <w:rFonts w:cstheme="minorHAnsi"/>
-          <w:sz w:val="32"/>
-          <w:szCs w:val="32"/>
-        </w:rPr>
-        <w:t>the  we</w:t>
-      </w:r>
-      <w:proofErr w:type="gramEnd"/>
+      <w:r>
+        <w:rPr>
+          <w:rFonts w:cstheme="minorHAnsi"/>
+          <w:sz w:val="32"/>
+          <w:szCs w:val="32"/>
+        </w:rPr>
+        <w:t>the we</w:t>
+      </w:r>
       <w:r>
         <w:rPr>
           <w:rFonts w:cstheme="minorHAnsi"/>
@@ -2004,23 +2108,45 @@
         </w:rPr>
         <w:t xml:space="preserve"> to take the sample by averaging the hue, </w:t>
       </w:r>
-      <w:proofErr w:type="spellStart"/>
-      <w:r>
-        <w:rPr>
-          <w:rFonts w:cstheme="minorHAnsi"/>
-          <w:sz w:val="32"/>
-          <w:szCs w:val="32"/>
-        </w:rPr>
-        <w:t>val</w:t>
-      </w:r>
-      <w:proofErr w:type="spellEnd"/>
-      <w:r>
-        <w:rPr>
-          <w:rFonts w:cstheme="minorHAnsi"/>
-          <w:sz w:val="32"/>
-          <w:szCs w:val="32"/>
-        </w:rPr>
-        <w:t>, sat channels from the multiple rectangles and take the most common</w:t>
+      <w:r>
+        <w:rPr>
+          <w:rFonts w:cstheme="minorHAnsi"/>
+          <w:sz w:val="32"/>
+          <w:szCs w:val="32"/>
+        </w:rPr>
+        <w:t>value</w:t>
+      </w:r>
+      <w:r>
+        <w:rPr>
+          <w:rFonts w:cstheme="minorHAnsi"/>
+          <w:sz w:val="32"/>
+          <w:szCs w:val="32"/>
+        </w:rPr>
+        <w:t xml:space="preserve"> and </w:t>
+      </w:r>
+      <w:r>
+        <w:rPr>
+          <w:rFonts w:cstheme="minorHAnsi"/>
+          <w:sz w:val="32"/>
+          <w:szCs w:val="32"/>
+        </w:rPr>
+        <w:t>saturation</w:t>
+      </w:r>
+      <w:r>
+        <w:rPr>
+          <w:rFonts w:cstheme="minorHAnsi"/>
+          <w:sz w:val="32"/>
+          <w:szCs w:val="32"/>
+        </w:rPr>
+        <w:t xml:space="preserve"> </w:t>
+      </w:r>
+      <w:r>
+        <w:rPr>
+          <w:rFonts w:cstheme="minorHAnsi"/>
+          <w:sz w:val="32"/>
+          <w:szCs w:val="32"/>
+        </w:rPr>
+        <w:t>channels from the multiple rectangles and take the most common</w:t>
       </w:r>
       <w:r>
         <w:rPr>
@@ -2060,429 +2186,6 @@
           <w:szCs w:val="32"/>
         </w:rPr>
         <w:t>: didn’t make good sample because of some samples where very different than others</w:t>
-      </w:r>
-      <w:r>
-        <w:rPr>
-          <w:rFonts w:cstheme="minorHAnsi"/>
-          <w:sz w:val="32"/>
-          <w:szCs w:val="32"/>
-        </w:rPr>
-        <w:t>.</w:t>
-      </w:r>
-    </w:p>
-    <w:p>
-      <w:pPr>
-        <w:jc w:val="both"/>
-        <w:rPr>
-          <w:rFonts w:cstheme="minorHAnsi"/>
-          <w:sz w:val="32"/>
-          <w:szCs w:val="32"/>
-        </w:rPr>
-      </w:pPr>
-    </w:p>
-    <w:p>
-      <w:pPr>
-        <w:jc w:val="both"/>
-        <w:rPr>
-          <w:rFonts w:cstheme="minorHAnsi"/>
-          <w:sz w:val="32"/>
-          <w:szCs w:val="32"/>
-        </w:rPr>
-      </w:pPr>
-      <w:r>
-        <w:rPr>
-          <w:rFonts w:cstheme="minorHAnsi"/>
-          <w:b/>
-          <w:bCs/>
-          <w:i/>
-          <w:iCs/>
-          <w:sz w:val="32"/>
-          <w:szCs w:val="32"/>
-          <w:u w:val="single"/>
-        </w:rPr>
-        <w:t>Try No.</w:t>
-      </w:r>
-      <w:r>
-        <w:rPr>
-          <w:rFonts w:cstheme="minorHAnsi"/>
-          <w:b/>
-          <w:bCs/>
-          <w:i/>
-          <w:iCs/>
-          <w:sz w:val="32"/>
-          <w:szCs w:val="32"/>
-          <w:u w:val="single"/>
-        </w:rPr>
-        <w:t>5</w:t>
-      </w:r>
-      <w:r>
-        <w:rPr>
-          <w:rFonts w:cstheme="minorHAnsi"/>
-          <w:sz w:val="32"/>
-          <w:szCs w:val="32"/>
-        </w:rPr>
-        <w:t xml:space="preserve">: </w:t>
-      </w:r>
-      <w:r>
-        <w:rPr>
-          <w:rFonts w:cstheme="minorHAnsi"/>
-          <w:sz w:val="32"/>
-          <w:szCs w:val="32"/>
-        </w:rPr>
-        <w:t>we tried to make change to previous try by not taking the average but sort the values and take the lowest and highest value from each rectangle and then take the average among them all.</w:t>
-      </w:r>
-    </w:p>
-    <w:p>
-      <w:pPr>
-        <w:jc w:val="both"/>
-        <w:rPr>
-          <w:rFonts w:cstheme="minorHAnsi"/>
-          <w:sz w:val="32"/>
-          <w:szCs w:val="32"/>
-        </w:rPr>
-      </w:pPr>
-      <w:r>
-        <w:rPr>
-          <w:rFonts w:cstheme="minorHAnsi"/>
-          <w:b/>
-          <w:bCs/>
-          <w:i/>
-          <w:iCs/>
-          <w:sz w:val="32"/>
-          <w:szCs w:val="32"/>
-          <w:u w:val="single"/>
-        </w:rPr>
-        <w:t>Problem</w:t>
-      </w:r>
-      <w:r>
-        <w:rPr>
-          <w:rFonts w:cstheme="minorHAnsi"/>
-          <w:sz w:val="32"/>
-          <w:szCs w:val="32"/>
-        </w:rPr>
-        <w:t xml:space="preserve">: </w:t>
-      </w:r>
-      <w:r>
-        <w:rPr>
-          <w:rFonts w:cstheme="minorHAnsi"/>
-          <w:sz w:val="32"/>
-          <w:szCs w:val="32"/>
-        </w:rPr>
-        <w:t>some areas now were having different hue and value so the mask excluded a lot of areas from the hand.</w:t>
-      </w:r>
-    </w:p>
-    <w:p>
-      <w:pPr>
-        <w:jc w:val="both"/>
-        <w:rPr>
-          <w:rFonts w:cstheme="minorHAnsi"/>
-          <w:sz w:val="32"/>
-          <w:szCs w:val="32"/>
-        </w:rPr>
-      </w:pPr>
-    </w:p>
-    <w:p>
-      <w:pPr>
-        <w:jc w:val="both"/>
-        <w:rPr>
-          <w:rFonts w:cstheme="minorHAnsi"/>
-          <w:sz w:val="32"/>
-          <w:szCs w:val="32"/>
-        </w:rPr>
-      </w:pPr>
-      <w:r>
-        <w:rPr>
-          <w:rFonts w:cstheme="minorHAnsi"/>
-          <w:b/>
-          <w:bCs/>
-          <w:i/>
-          <w:iCs/>
-          <w:sz w:val="32"/>
-          <w:szCs w:val="32"/>
-          <w:u w:val="single"/>
-        </w:rPr>
-        <w:t>Try No.</w:t>
-      </w:r>
-      <w:r>
-        <w:rPr>
-          <w:rFonts w:cstheme="minorHAnsi"/>
-          <w:b/>
-          <w:bCs/>
-          <w:i/>
-          <w:iCs/>
-          <w:sz w:val="32"/>
-          <w:szCs w:val="32"/>
-          <w:u w:val="single"/>
-        </w:rPr>
-        <w:t>6</w:t>
-      </w:r>
-      <w:r>
-        <w:rPr>
-          <w:rFonts w:cstheme="minorHAnsi"/>
-          <w:sz w:val="32"/>
-          <w:szCs w:val="32"/>
-        </w:rPr>
-        <w:t xml:space="preserve">: we then tried to make slight change to the previous try by not taking </w:t>
-      </w:r>
-      <w:r>
-        <w:rPr>
-          <w:rFonts w:cstheme="minorHAnsi"/>
-          <w:sz w:val="32"/>
-          <w:szCs w:val="32"/>
-        </w:rPr>
-        <w:t xml:space="preserve">the </w:t>
-      </w:r>
-      <w:r>
-        <w:rPr>
-          <w:rFonts w:cstheme="minorHAnsi"/>
-          <w:sz w:val="32"/>
-          <w:szCs w:val="32"/>
-        </w:rPr>
-        <w:t>lowest and highest value from each rectangle and then take the average among them all but we made multiple masks</w:t>
-      </w:r>
-      <w:r>
-        <w:rPr>
-          <w:rFonts w:cstheme="minorHAnsi"/>
-          <w:sz w:val="32"/>
-          <w:szCs w:val="32"/>
-        </w:rPr>
-        <w:t xml:space="preserve"> from the lowest and highest value from each rectangle </w:t>
-      </w:r>
-      <w:r>
-        <w:rPr>
-          <w:rFonts w:cstheme="minorHAnsi"/>
-          <w:sz w:val="32"/>
-          <w:szCs w:val="32"/>
-        </w:rPr>
-        <w:t>and then add all these masks together.</w:t>
-      </w:r>
-    </w:p>
-    <w:p>
-      <w:pPr>
-        <w:jc w:val="both"/>
-        <w:rPr>
-          <w:rFonts w:cstheme="minorHAnsi"/>
-          <w:sz w:val="32"/>
-          <w:szCs w:val="32"/>
-        </w:rPr>
-      </w:pPr>
-      <w:r>
-        <w:rPr>
-          <w:rFonts w:cstheme="minorHAnsi"/>
-          <w:b/>
-          <w:bCs/>
-          <w:i/>
-          <w:iCs/>
-          <w:sz w:val="32"/>
-          <w:szCs w:val="32"/>
-          <w:u w:val="single"/>
-        </w:rPr>
-        <w:t>Problem</w:t>
-      </w:r>
-      <w:r>
-        <w:rPr>
-          <w:rFonts w:cstheme="minorHAnsi"/>
-          <w:sz w:val="32"/>
-          <w:szCs w:val="32"/>
-        </w:rPr>
-        <w:t xml:space="preserve">: </w:t>
-      </w:r>
-      <w:r>
-        <w:rPr>
-          <w:rFonts w:cstheme="minorHAnsi"/>
-          <w:sz w:val="32"/>
-          <w:szCs w:val="32"/>
-        </w:rPr>
-        <w:t>results also were very bad a lot of background noise</w:t>
-      </w:r>
-    </w:p>
-    <w:p>
-      <w:pPr>
-        <w:jc w:val="both"/>
-        <w:rPr>
-          <w:rFonts w:cstheme="minorHAnsi"/>
-          <w:sz w:val="32"/>
-          <w:szCs w:val="32"/>
-        </w:rPr>
-      </w:pPr>
-    </w:p>
-    <w:p>
-      <w:pPr>
-        <w:jc w:val="both"/>
-        <w:rPr>
-          <w:rFonts w:cstheme="minorHAnsi"/>
-          <w:sz w:val="32"/>
-          <w:szCs w:val="32"/>
-        </w:rPr>
-      </w:pPr>
-      <w:r>
-        <w:rPr>
-          <w:rFonts w:cstheme="minorHAnsi"/>
-          <w:b/>
-          <w:bCs/>
-          <w:i/>
-          <w:iCs/>
-          <w:sz w:val="32"/>
-          <w:szCs w:val="32"/>
-          <w:u w:val="single"/>
-        </w:rPr>
-        <w:t>Try No.</w:t>
-      </w:r>
-      <w:r>
-        <w:rPr>
-          <w:rFonts w:cstheme="minorHAnsi"/>
-          <w:b/>
-          <w:bCs/>
-          <w:i/>
-          <w:iCs/>
-          <w:sz w:val="32"/>
-          <w:szCs w:val="32"/>
-          <w:u w:val="single"/>
-        </w:rPr>
-        <w:t>7</w:t>
-      </w:r>
-      <w:r>
-        <w:rPr>
-          <w:rFonts w:cstheme="minorHAnsi"/>
-          <w:sz w:val="32"/>
-          <w:szCs w:val="32"/>
-        </w:rPr>
-        <w:t>: we then tried to make slight change again to the previous try by not taking lowest and highest value from each rectangle but taking the average of the rectangle.</w:t>
-      </w:r>
-    </w:p>
-    <w:p>
-      <w:pPr>
-        <w:jc w:val="both"/>
-        <w:rPr>
-          <w:rFonts w:cstheme="minorHAnsi"/>
-          <w:sz w:val="32"/>
-          <w:szCs w:val="32"/>
-        </w:rPr>
-      </w:pPr>
-      <w:r>
-        <w:rPr>
-          <w:rFonts w:cstheme="minorHAnsi"/>
-          <w:b/>
-          <w:bCs/>
-          <w:i/>
-          <w:iCs/>
-          <w:sz w:val="32"/>
-          <w:szCs w:val="32"/>
-          <w:u w:val="single"/>
-        </w:rPr>
-        <w:t>Problem</w:t>
-      </w:r>
-      <w:r>
-        <w:rPr>
-          <w:rFonts w:cstheme="minorHAnsi"/>
-          <w:sz w:val="32"/>
-          <w:szCs w:val="32"/>
-        </w:rPr>
-        <w:t>: results also were better than previous but there were also a lot of background noise.</w:t>
-      </w:r>
-    </w:p>
-    <w:p>
-      <w:pPr>
-        <w:jc w:val="both"/>
-        <w:rPr>
-          <w:rFonts w:cstheme="minorHAnsi"/>
-          <w:sz w:val="32"/>
-          <w:szCs w:val="32"/>
-        </w:rPr>
-      </w:pPr>
-    </w:p>
-    <w:p>
-      <w:pPr>
-        <w:jc w:val="both"/>
-        <w:rPr>
-          <w:rFonts w:cstheme="minorHAnsi"/>
-          <w:sz w:val="32"/>
-          <w:szCs w:val="32"/>
-        </w:rPr>
-      </w:pPr>
-      <w:r>
-        <w:rPr>
-          <w:rFonts w:cstheme="minorHAnsi"/>
-          <w:b/>
-          <w:bCs/>
-          <w:i/>
-          <w:iCs/>
-          <w:sz w:val="32"/>
-          <w:szCs w:val="32"/>
-          <w:u w:val="single"/>
-        </w:rPr>
-        <w:t>Try No.</w:t>
-      </w:r>
-      <w:proofErr w:type="gramStart"/>
-      <w:r>
-        <w:rPr>
-          <w:rFonts w:cstheme="minorHAnsi" w:hint="cs"/>
-          <w:b/>
-          <w:bCs/>
-          <w:i/>
-          <w:iCs/>
-          <w:sz w:val="32"/>
-          <w:szCs w:val="32"/>
-          <w:u w:val="single"/>
-          <w:rtl/>
-        </w:rPr>
-        <w:t>8</w:t>
-      </w:r>
-      <w:r>
-        <w:rPr>
-          <w:rFonts w:cstheme="minorHAnsi"/>
-          <w:sz w:val="32"/>
-          <w:szCs w:val="32"/>
-        </w:rPr>
-        <w:t xml:space="preserve"> </w:t>
-      </w:r>
-      <w:r>
-        <w:rPr>
-          <w:rFonts w:cstheme="minorHAnsi"/>
-          <w:sz w:val="32"/>
-          <w:szCs w:val="32"/>
-        </w:rPr>
-        <w:t>:</w:t>
-      </w:r>
-      <w:proofErr w:type="gramEnd"/>
-      <w:r>
-        <w:rPr>
-          <w:rFonts w:cstheme="minorHAnsi"/>
-          <w:sz w:val="32"/>
-          <w:szCs w:val="32"/>
-        </w:rPr>
-        <w:t xml:space="preserve"> try to get a good quality camera to apply it on the previous try as we thought the problem from the laptop camera.</w:t>
-      </w:r>
-    </w:p>
-    <w:p>
-      <w:pPr>
-        <w:jc w:val="both"/>
-        <w:rPr>
-          <w:rFonts w:cstheme="minorHAnsi"/>
-          <w:sz w:val="32"/>
-          <w:szCs w:val="32"/>
-        </w:rPr>
-      </w:pPr>
-      <w:r>
-        <w:rPr>
-          <w:rFonts w:cstheme="minorHAnsi"/>
-          <w:b/>
-          <w:bCs/>
-          <w:i/>
-          <w:iCs/>
-          <w:sz w:val="32"/>
-          <w:szCs w:val="32"/>
-          <w:u w:val="single"/>
-        </w:rPr>
-        <w:t>Problem</w:t>
-      </w:r>
-      <w:r>
-        <w:rPr>
-          <w:rFonts w:cstheme="minorHAnsi"/>
-          <w:sz w:val="32"/>
-          <w:szCs w:val="32"/>
-        </w:rPr>
-        <w:t>: found that the problem was not in the camera but the problem the idea itself</w:t>
       </w:r>
       <w:r>
         <w:rPr>
@@ -2526,6 +2229,317 @@
         <w:lastRenderedPageBreak/>
         <w:t>Try No.</w:t>
       </w:r>
+      <w:r>
+        <w:rPr>
+          <w:rFonts w:cstheme="minorHAnsi"/>
+          <w:b/>
+          <w:bCs/>
+          <w:i/>
+          <w:iCs/>
+          <w:sz w:val="32"/>
+          <w:szCs w:val="32"/>
+          <w:u w:val="single"/>
+        </w:rPr>
+        <w:t>5</w:t>
+      </w:r>
+      <w:r>
+        <w:rPr>
+          <w:rFonts w:cstheme="minorHAnsi"/>
+          <w:sz w:val="32"/>
+          <w:szCs w:val="32"/>
+        </w:rPr>
+        <w:t xml:space="preserve">: </w:t>
+      </w:r>
+      <w:r>
+        <w:rPr>
+          <w:rFonts w:cstheme="minorHAnsi"/>
+          <w:sz w:val="32"/>
+          <w:szCs w:val="32"/>
+        </w:rPr>
+        <w:t>we tried to make change to previous try by not taking the average but sort the values and take the lowest and highest value from each rectangle and then take the average among them all.</w:t>
+      </w:r>
+    </w:p>
+    <w:p>
+      <w:pPr>
+        <w:jc w:val="both"/>
+        <w:rPr>
+          <w:rFonts w:cstheme="minorHAnsi"/>
+          <w:sz w:val="32"/>
+          <w:szCs w:val="32"/>
+        </w:rPr>
+      </w:pPr>
+      <w:r>
+        <w:rPr>
+          <w:rFonts w:cstheme="minorHAnsi"/>
+          <w:b/>
+          <w:bCs/>
+          <w:i/>
+          <w:iCs/>
+          <w:sz w:val="32"/>
+          <w:szCs w:val="32"/>
+          <w:u w:val="single"/>
+        </w:rPr>
+        <w:t>Problem</w:t>
+      </w:r>
+      <w:r>
+        <w:rPr>
+          <w:rFonts w:cstheme="minorHAnsi"/>
+          <w:sz w:val="32"/>
+          <w:szCs w:val="32"/>
+        </w:rPr>
+        <w:t xml:space="preserve">: </w:t>
+      </w:r>
+      <w:r>
+        <w:rPr>
+          <w:rFonts w:cstheme="minorHAnsi"/>
+          <w:sz w:val="32"/>
+          <w:szCs w:val="32"/>
+        </w:rPr>
+        <w:t>some areas now were having different hue and value so the mask excluded a lot of areas from the hand.</w:t>
+      </w:r>
+    </w:p>
+    <w:p>
+      <w:pPr>
+        <w:jc w:val="both"/>
+        <w:rPr>
+          <w:rFonts w:cstheme="minorHAnsi"/>
+          <w:sz w:val="32"/>
+          <w:szCs w:val="32"/>
+        </w:rPr>
+      </w:pPr>
+    </w:p>
+    <w:p>
+      <w:pPr>
+        <w:jc w:val="both"/>
+        <w:rPr>
+          <w:rFonts w:cstheme="minorHAnsi"/>
+          <w:sz w:val="32"/>
+          <w:szCs w:val="32"/>
+        </w:rPr>
+      </w:pPr>
+      <w:r>
+        <w:rPr>
+          <w:rFonts w:cstheme="minorHAnsi"/>
+          <w:b/>
+          <w:bCs/>
+          <w:i/>
+          <w:iCs/>
+          <w:sz w:val="32"/>
+          <w:szCs w:val="32"/>
+          <w:u w:val="single"/>
+        </w:rPr>
+        <w:t>Try No.</w:t>
+      </w:r>
+      <w:r>
+        <w:rPr>
+          <w:rFonts w:cstheme="minorHAnsi"/>
+          <w:b/>
+          <w:bCs/>
+          <w:i/>
+          <w:iCs/>
+          <w:sz w:val="32"/>
+          <w:szCs w:val="32"/>
+          <w:u w:val="single"/>
+        </w:rPr>
+        <w:t>6</w:t>
+      </w:r>
+      <w:r>
+        <w:rPr>
+          <w:rFonts w:cstheme="minorHAnsi"/>
+          <w:sz w:val="32"/>
+          <w:szCs w:val="32"/>
+        </w:rPr>
+        <w:t xml:space="preserve">: we then tried to make slight change to the previous try by not taking </w:t>
+      </w:r>
+      <w:r>
+        <w:rPr>
+          <w:rFonts w:cstheme="minorHAnsi"/>
+          <w:sz w:val="32"/>
+          <w:szCs w:val="32"/>
+        </w:rPr>
+        <w:t xml:space="preserve">the </w:t>
+      </w:r>
+      <w:r>
+        <w:rPr>
+          <w:rFonts w:cstheme="minorHAnsi"/>
+          <w:sz w:val="32"/>
+          <w:szCs w:val="32"/>
+        </w:rPr>
+        <w:t>lowest and highest value from each rectangle and then take the average among them all but we made multiple masks</w:t>
+      </w:r>
+      <w:r>
+        <w:rPr>
+          <w:rFonts w:cstheme="minorHAnsi"/>
+          <w:sz w:val="32"/>
+          <w:szCs w:val="32"/>
+        </w:rPr>
+        <w:t xml:space="preserve"> from the lowest and highest value from each rectangle </w:t>
+      </w:r>
+      <w:r>
+        <w:rPr>
+          <w:rFonts w:cstheme="minorHAnsi"/>
+          <w:sz w:val="32"/>
+          <w:szCs w:val="32"/>
+        </w:rPr>
+        <w:t>and then add all these masks together.</w:t>
+      </w:r>
+    </w:p>
+    <w:p>
+      <w:pPr>
+        <w:jc w:val="both"/>
+        <w:rPr>
+          <w:rFonts w:cstheme="minorHAnsi"/>
+          <w:sz w:val="32"/>
+          <w:szCs w:val="32"/>
+        </w:rPr>
+      </w:pPr>
+      <w:r>
+        <w:rPr>
+          <w:rFonts w:cstheme="minorHAnsi"/>
+          <w:b/>
+          <w:bCs/>
+          <w:i/>
+          <w:iCs/>
+          <w:sz w:val="32"/>
+          <w:szCs w:val="32"/>
+          <w:u w:val="single"/>
+        </w:rPr>
+        <w:t>Problem</w:t>
+      </w:r>
+      <w:r>
+        <w:rPr>
+          <w:rFonts w:cstheme="minorHAnsi"/>
+          <w:sz w:val="32"/>
+          <w:szCs w:val="32"/>
+        </w:rPr>
+        <w:t xml:space="preserve">: </w:t>
+      </w:r>
+      <w:r>
+        <w:rPr>
+          <w:rFonts w:cstheme="minorHAnsi"/>
+          <w:sz w:val="32"/>
+          <w:szCs w:val="32"/>
+        </w:rPr>
+        <w:t>results also were very bad a lot of background noise</w:t>
+      </w:r>
+    </w:p>
+    <w:p>
+      <w:pPr>
+        <w:jc w:val="both"/>
+        <w:rPr>
+          <w:rFonts w:cstheme="minorHAnsi"/>
+          <w:sz w:val="32"/>
+          <w:szCs w:val="32"/>
+        </w:rPr>
+      </w:pPr>
+    </w:p>
+    <w:p>
+      <w:pPr>
+        <w:jc w:val="both"/>
+        <w:rPr>
+          <w:rFonts w:cstheme="minorHAnsi"/>
+          <w:sz w:val="32"/>
+          <w:szCs w:val="32"/>
+        </w:rPr>
+      </w:pPr>
+      <w:r>
+        <w:rPr>
+          <w:rFonts w:cstheme="minorHAnsi"/>
+          <w:b/>
+          <w:bCs/>
+          <w:i/>
+          <w:iCs/>
+          <w:sz w:val="32"/>
+          <w:szCs w:val="32"/>
+          <w:u w:val="single"/>
+        </w:rPr>
+        <w:t>Try No.</w:t>
+      </w:r>
+      <w:r>
+        <w:rPr>
+          <w:rFonts w:cstheme="minorHAnsi"/>
+          <w:b/>
+          <w:bCs/>
+          <w:i/>
+          <w:iCs/>
+          <w:sz w:val="32"/>
+          <w:szCs w:val="32"/>
+          <w:u w:val="single"/>
+        </w:rPr>
+        <w:t>7</w:t>
+      </w:r>
+      <w:r>
+        <w:rPr>
+          <w:rFonts w:cstheme="minorHAnsi"/>
+          <w:sz w:val="32"/>
+          <w:szCs w:val="32"/>
+        </w:rPr>
+        <w:t>: we then tried to make slight change again to the previous try by not taking lowest and highest value from each rectangle but taking the average of the rectangle.</w:t>
+      </w:r>
+    </w:p>
+    <w:p>
+      <w:pPr>
+        <w:jc w:val="both"/>
+        <w:rPr>
+          <w:rFonts w:cstheme="minorHAnsi"/>
+          <w:sz w:val="32"/>
+          <w:szCs w:val="32"/>
+        </w:rPr>
+      </w:pPr>
+      <w:r>
+        <w:rPr>
+          <w:rFonts w:cstheme="minorHAnsi"/>
+          <w:b/>
+          <w:bCs/>
+          <w:i/>
+          <w:iCs/>
+          <w:sz w:val="32"/>
+          <w:szCs w:val="32"/>
+          <w:u w:val="single"/>
+        </w:rPr>
+        <w:t>Problem</w:t>
+      </w:r>
+      <w:r>
+        <w:rPr>
+          <w:rFonts w:cstheme="minorHAnsi"/>
+          <w:sz w:val="32"/>
+          <w:szCs w:val="32"/>
+        </w:rPr>
+        <w:t>: results also were better than previous but there were also a lot of background noise.</w:t>
+      </w:r>
+    </w:p>
+    <w:p>
+      <w:pPr>
+        <w:jc w:val="both"/>
+        <w:rPr>
+          <w:rFonts w:cstheme="minorHAnsi"/>
+          <w:sz w:val="32"/>
+          <w:szCs w:val="32"/>
+        </w:rPr>
+      </w:pPr>
+    </w:p>
+    <w:p>
+      <w:pPr>
+        <w:jc w:val="both"/>
+        <w:rPr>
+          <w:rFonts w:cstheme="minorHAnsi"/>
+          <w:sz w:val="32"/>
+          <w:szCs w:val="32"/>
+        </w:rPr>
+      </w:pPr>
+      <w:r>
+        <w:rPr>
+          <w:rFonts w:cstheme="minorHAnsi"/>
+          <w:b/>
+          <w:bCs/>
+          <w:i/>
+          <w:iCs/>
+          <w:sz w:val="32"/>
+          <w:szCs w:val="32"/>
+          <w:u w:val="single"/>
+        </w:rPr>
+        <w:t>Try No.</w:t>
+      </w:r>
       <w:proofErr w:type="gramStart"/>
       <w:r>
         <w:rPr>
@@ -2539,6 +2553,118 @@
           <w:u w:val="single"/>
           <w:rtl/>
         </w:rPr>
+        <w:t>8</w:t>
+      </w:r>
+      <w:r>
+        <w:rPr>
+          <w:rFonts w:cstheme="minorHAnsi"/>
+          <w:sz w:val="32"/>
+          <w:szCs w:val="32"/>
+        </w:rPr>
+        <w:t xml:space="preserve"> </w:t>
+      </w:r>
+      <w:r>
+        <w:rPr>
+          <w:rFonts w:cstheme="minorHAnsi"/>
+          <w:sz w:val="32"/>
+          <w:szCs w:val="32"/>
+        </w:rPr>
+        <w:t>:</w:t>
+      </w:r>
+      <w:proofErr w:type="gramEnd"/>
+      <w:r>
+        <w:rPr>
+          <w:rFonts w:cstheme="minorHAnsi"/>
+          <w:sz w:val="32"/>
+          <w:szCs w:val="32"/>
+        </w:rPr>
+        <w:t xml:space="preserve"> try to get a good quality camera to apply it on the previous try as we thought the problem from the laptop camera.</w:t>
+      </w:r>
+    </w:p>
+    <w:p>
+      <w:pPr>
+        <w:jc w:val="both"/>
+        <w:rPr>
+          <w:rFonts w:cstheme="minorHAnsi"/>
+          <w:sz w:val="32"/>
+          <w:szCs w:val="32"/>
+        </w:rPr>
+      </w:pPr>
+      <w:r>
+        <w:rPr>
+          <w:rFonts w:cstheme="minorHAnsi"/>
+          <w:b/>
+          <w:bCs/>
+          <w:i/>
+          <w:iCs/>
+          <w:sz w:val="32"/>
+          <w:szCs w:val="32"/>
+          <w:u w:val="single"/>
+        </w:rPr>
+        <w:t>Problem</w:t>
+      </w:r>
+      <w:r>
+        <w:rPr>
+          <w:rFonts w:cstheme="minorHAnsi"/>
+          <w:sz w:val="32"/>
+          <w:szCs w:val="32"/>
+        </w:rPr>
+        <w:t>: found that the problem was not in the camera but the problem the idea itself</w:t>
+      </w:r>
+      <w:r>
+        <w:rPr>
+          <w:rFonts w:cstheme="minorHAnsi"/>
+          <w:sz w:val="32"/>
+          <w:szCs w:val="32"/>
+        </w:rPr>
+        <w:t>.</w:t>
+      </w:r>
+    </w:p>
+    <w:p>
+      <w:pPr>
+        <w:jc w:val="both"/>
+        <w:rPr>
+          <w:rFonts w:cstheme="minorHAnsi"/>
+          <w:sz w:val="32"/>
+          <w:szCs w:val="32"/>
+        </w:rPr>
+      </w:pPr>
+    </w:p>
+    <w:p>
+      <w:pPr>
+        <w:jc w:val="both"/>
+        <w:rPr>
+          <w:rFonts w:cstheme="minorHAnsi"/>
+          <w:sz w:val="32"/>
+          <w:szCs w:val="32"/>
+        </w:rPr>
+      </w:pPr>
+      <w:r>
+        <w:rPr>
+          <w:rFonts w:cstheme="minorHAnsi"/>
+          <w:b/>
+          <w:bCs/>
+          <w:i/>
+          <w:iCs/>
+          <w:sz w:val="32"/>
+          <w:szCs w:val="32"/>
+          <w:u w:val="single"/>
+        </w:rPr>
+        <w:t>Try No.</w:t>
+      </w:r>
+      <w:proofErr w:type="gramStart"/>
+      <w:r>
+        <w:rPr>
+          <w:rFonts w:cstheme="minorHAnsi" w:hint="cs"/>
+          <w:b/>
+          <w:bCs/>
+          <w:i/>
+          <w:iCs/>
+          <w:sz w:val="32"/>
+          <w:szCs w:val="32"/>
+          <w:u w:val="single"/>
+          <w:rtl/>
+        </w:rPr>
         <w:t>9</w:t>
       </w:r>
       <w:r>
@@ -2581,452 +2707,6 @@
           <w:szCs w:val="32"/>
         </w:rPr>
         <w:t xml:space="preserve"> and median) filters to theses previous tries</w:t>
-      </w:r>
-      <w:r>
-        <w:rPr>
-          <w:rFonts w:cstheme="minorHAnsi"/>
-          <w:sz w:val="32"/>
-          <w:szCs w:val="32"/>
-        </w:rPr>
-        <w:t>.</w:t>
-      </w:r>
-    </w:p>
-    <w:p>
-      <w:pPr>
-        <w:jc w:val="both"/>
-        <w:rPr>
-          <w:rFonts w:cstheme="minorHAnsi"/>
-          <w:sz w:val="32"/>
-          <w:szCs w:val="32"/>
-        </w:rPr>
-      </w:pPr>
-      <w:r>
-        <w:rPr>
-          <w:rFonts w:cstheme="minorHAnsi"/>
-          <w:b/>
-          <w:bCs/>
-          <w:i/>
-          <w:iCs/>
-          <w:sz w:val="32"/>
-          <w:szCs w:val="32"/>
-          <w:u w:val="single"/>
-        </w:rPr>
-        <w:t>Problem</w:t>
-      </w:r>
-      <w:r>
-        <w:rPr>
-          <w:rFonts w:cstheme="minorHAnsi"/>
-          <w:sz w:val="32"/>
-          <w:szCs w:val="32"/>
-        </w:rPr>
-        <w:t>: results were better than before but still we couldn’t extract the hand from background</w:t>
-      </w:r>
-      <w:r>
-        <w:rPr>
-          <w:rFonts w:cstheme="minorHAnsi"/>
-          <w:sz w:val="32"/>
-          <w:szCs w:val="32"/>
-        </w:rPr>
-        <w:t>.</w:t>
-      </w:r>
-    </w:p>
-    <w:p>
-      <w:pPr>
-        <w:jc w:val="both"/>
-        <w:rPr>
-          <w:rFonts w:cstheme="minorHAnsi"/>
-          <w:sz w:val="32"/>
-          <w:szCs w:val="32"/>
-        </w:rPr>
-      </w:pPr>
-    </w:p>
-    <w:p>
-      <w:pPr>
-        <w:jc w:val="both"/>
-        <w:rPr>
-          <w:rFonts w:cstheme="minorHAnsi"/>
-          <w:sz w:val="32"/>
-          <w:szCs w:val="32"/>
-        </w:rPr>
-      </w:pPr>
-      <w:r>
-        <w:rPr>
-          <w:rFonts w:cstheme="minorHAnsi"/>
-          <w:b/>
-          <w:bCs/>
-          <w:i/>
-          <w:iCs/>
-          <w:sz w:val="32"/>
-          <w:szCs w:val="32"/>
-          <w:u w:val="single"/>
-        </w:rPr>
-        <w:t>Try No.</w:t>
-      </w:r>
-      <w:proofErr w:type="gramStart"/>
-      <w:r>
-        <w:rPr>
-          <w:rFonts w:cstheme="minorHAnsi" w:hint="cs"/>
-          <w:b/>
-          <w:bCs/>
-          <w:i/>
-          <w:iCs/>
-          <w:sz w:val="32"/>
-          <w:szCs w:val="32"/>
-          <w:u w:val="single"/>
-          <w:rtl/>
-        </w:rPr>
-        <w:t>10</w:t>
-      </w:r>
-      <w:r>
-        <w:rPr>
-          <w:rFonts w:cstheme="minorHAnsi"/>
-          <w:sz w:val="32"/>
-          <w:szCs w:val="32"/>
-        </w:rPr>
-        <w:t xml:space="preserve"> </w:t>
-      </w:r>
-      <w:r>
-        <w:rPr>
-          <w:rFonts w:cstheme="minorHAnsi"/>
-          <w:sz w:val="32"/>
-          <w:szCs w:val="32"/>
-        </w:rPr>
-        <w:t>:</w:t>
-      </w:r>
-      <w:proofErr w:type="gramEnd"/>
-      <w:r>
-        <w:rPr>
-          <w:rFonts w:cstheme="minorHAnsi"/>
-          <w:sz w:val="32"/>
-          <w:szCs w:val="32"/>
-        </w:rPr>
-        <w:t xml:space="preserve"> we try to detect the difference from current frame and the previous frame.</w:t>
-      </w:r>
-    </w:p>
-    <w:p>
-      <w:pPr>
-        <w:jc w:val="both"/>
-        <w:rPr>
-          <w:rFonts w:cstheme="minorHAnsi"/>
-          <w:sz w:val="32"/>
-          <w:szCs w:val="32"/>
-        </w:rPr>
-      </w:pPr>
-      <w:r>
-        <w:rPr>
-          <w:rFonts w:cstheme="minorHAnsi"/>
-          <w:b/>
-          <w:bCs/>
-          <w:i/>
-          <w:iCs/>
-          <w:sz w:val="32"/>
-          <w:szCs w:val="32"/>
-          <w:u w:val="single"/>
-        </w:rPr>
-        <w:t>Problem</w:t>
-      </w:r>
-      <w:r>
-        <w:rPr>
-          <w:rFonts w:cstheme="minorHAnsi"/>
-          <w:sz w:val="32"/>
-          <w:szCs w:val="32"/>
-        </w:rPr>
-        <w:t>: we sometimes were able to extract the hand but you need to keep you hand moving a lot.</w:t>
-      </w:r>
-    </w:p>
-    <w:p>
-      <w:pPr>
-        <w:jc w:val="both"/>
-        <w:rPr>
-          <w:rFonts w:cstheme="minorHAnsi"/>
-          <w:sz w:val="32"/>
-          <w:szCs w:val="32"/>
-        </w:rPr>
-      </w:pPr>
-    </w:p>
-    <w:p>
-      <w:pPr>
-        <w:jc w:val="both"/>
-        <w:rPr>
-          <w:rFonts w:cstheme="minorHAnsi"/>
-          <w:sz w:val="32"/>
-          <w:szCs w:val="32"/>
-        </w:rPr>
-      </w:pPr>
-      <w:r>
-        <w:rPr>
-          <w:rFonts w:cstheme="minorHAnsi"/>
-          <w:b/>
-          <w:bCs/>
-          <w:i/>
-          <w:iCs/>
-          <w:sz w:val="32"/>
-          <w:szCs w:val="32"/>
-          <w:u w:val="single"/>
-        </w:rPr>
-        <w:t>Try No.</w:t>
-      </w:r>
-      <w:r>
-        <w:rPr>
-          <w:rFonts w:cstheme="minorHAnsi" w:hint="cs"/>
-          <w:b/>
-          <w:bCs/>
-          <w:i/>
-          <w:iCs/>
-          <w:sz w:val="32"/>
-          <w:szCs w:val="32"/>
-          <w:u w:val="single"/>
-          <w:rtl/>
-        </w:rPr>
-        <w:t xml:space="preserve"> </w:t>
-      </w:r>
-      <w:r>
-        <w:rPr>
-          <w:rFonts w:cstheme="minorHAnsi" w:hint="cs"/>
-          <w:b/>
-          <w:bCs/>
-          <w:i/>
-          <w:iCs/>
-          <w:sz w:val="32"/>
-          <w:szCs w:val="32"/>
-          <w:u w:val="single"/>
-          <w:rtl/>
-        </w:rPr>
-        <w:t>11</w:t>
-      </w:r>
-      <w:r>
-        <w:rPr>
-          <w:rFonts w:cstheme="minorHAnsi"/>
-          <w:sz w:val="32"/>
-          <w:szCs w:val="32"/>
-        </w:rPr>
-        <w:t xml:space="preserve">: we </w:t>
-      </w:r>
-      <w:r>
-        <w:rPr>
-          <w:rFonts w:cstheme="minorHAnsi"/>
-          <w:sz w:val="32"/>
-          <w:szCs w:val="32"/>
-        </w:rPr>
-        <w:t>then figure</w:t>
-      </w:r>
-      <w:r>
-        <w:rPr>
-          <w:rFonts w:cstheme="minorHAnsi"/>
-          <w:sz w:val="32"/>
-          <w:szCs w:val="32"/>
-        </w:rPr>
-        <w:t xml:space="preserve"> it out what about we keep the previous ten frames and compare it with the current frame.</w:t>
-      </w:r>
-    </w:p>
-    <w:p>
-      <w:pPr>
-        <w:jc w:val="both"/>
-        <w:rPr>
-          <w:rFonts w:cstheme="minorHAnsi"/>
-          <w:sz w:val="32"/>
-          <w:szCs w:val="32"/>
-        </w:rPr>
-      </w:pPr>
-      <w:r>
-        <w:rPr>
-          <w:rFonts w:cstheme="minorHAnsi"/>
-          <w:b/>
-          <w:bCs/>
-          <w:i/>
-          <w:iCs/>
-          <w:sz w:val="32"/>
-          <w:szCs w:val="32"/>
-          <w:u w:val="single"/>
-        </w:rPr>
-        <w:t>Problem</w:t>
-      </w:r>
-      <w:r>
-        <w:rPr>
-          <w:rFonts w:cstheme="minorHAnsi"/>
-          <w:sz w:val="32"/>
-          <w:szCs w:val="32"/>
-        </w:rPr>
-        <w:t>: fixed the problem of moving your hand fast but also you need to move you hand also it is bad to save ten frames in memory.</w:t>
-      </w:r>
-    </w:p>
-    <w:p>
-      <w:pPr>
-        <w:jc w:val="both"/>
-        <w:rPr>
-          <w:rFonts w:cstheme="minorHAnsi"/>
-          <w:sz w:val="32"/>
-          <w:szCs w:val="32"/>
-        </w:rPr>
-      </w:pPr>
-    </w:p>
-    <w:p>
-      <w:pPr>
-        <w:jc w:val="both"/>
-        <w:rPr>
-          <w:rFonts w:cstheme="minorHAnsi"/>
-          <w:sz w:val="32"/>
-          <w:szCs w:val="32"/>
-        </w:rPr>
-      </w:pPr>
-      <w:r>
-        <w:rPr>
-          <w:rFonts w:cstheme="minorHAnsi"/>
-          <w:b/>
-          <w:bCs/>
-          <w:i/>
-          <w:iCs/>
-          <w:sz w:val="32"/>
-          <w:szCs w:val="32"/>
-          <w:u w:val="single"/>
-        </w:rPr>
-        <w:t>Try No.</w:t>
-      </w:r>
-      <w:r>
-        <w:rPr>
-          <w:rFonts w:cstheme="minorHAnsi" w:hint="cs"/>
-          <w:b/>
-          <w:bCs/>
-          <w:i/>
-          <w:iCs/>
-          <w:sz w:val="32"/>
-          <w:szCs w:val="32"/>
-          <w:u w:val="single"/>
-          <w:rtl/>
-        </w:rPr>
-        <w:t xml:space="preserve"> </w:t>
-      </w:r>
-      <w:r>
-        <w:rPr>
-          <w:rFonts w:cstheme="minorHAnsi" w:hint="cs"/>
-          <w:b/>
-          <w:bCs/>
-          <w:i/>
-          <w:iCs/>
-          <w:sz w:val="32"/>
-          <w:szCs w:val="32"/>
-          <w:u w:val="single"/>
-          <w:rtl/>
-        </w:rPr>
-        <w:t>12</w:t>
-      </w:r>
-      <w:r>
-        <w:rPr>
-          <w:rFonts w:cstheme="minorHAnsi"/>
-          <w:sz w:val="32"/>
-          <w:szCs w:val="32"/>
-        </w:rPr>
-        <w:t xml:space="preserve">: we then looked for the histogram what if we sum the previous ten frames histogram and then make a condition if the sum was less than </w:t>
-      </w:r>
-      <w:r>
-        <w:rPr>
-          <w:rFonts w:cstheme="minorHAnsi"/>
-          <w:sz w:val="32"/>
-          <w:szCs w:val="32"/>
-        </w:rPr>
-        <w:t>specific number then your hand didn’t move then keep the previous frame as if it is the current frame.</w:t>
-      </w:r>
-    </w:p>
-    <w:p>
-      <w:pPr>
-        <w:jc w:val="both"/>
-        <w:rPr>
-          <w:rFonts w:cstheme="minorHAnsi"/>
-          <w:sz w:val="32"/>
-          <w:szCs w:val="32"/>
-        </w:rPr>
-      </w:pPr>
-      <w:r>
-        <w:rPr>
-          <w:rFonts w:cstheme="minorHAnsi"/>
-          <w:b/>
-          <w:bCs/>
-          <w:i/>
-          <w:iCs/>
-          <w:sz w:val="32"/>
-          <w:szCs w:val="32"/>
-          <w:u w:val="single"/>
-        </w:rPr>
-        <w:t>Problem</w:t>
-      </w:r>
-      <w:r>
-        <w:rPr>
-          <w:rFonts w:cstheme="minorHAnsi"/>
-          <w:sz w:val="32"/>
-          <w:szCs w:val="32"/>
-        </w:rPr>
-        <w:t xml:space="preserve">: </w:t>
-      </w:r>
-      <w:r>
-        <w:rPr>
-          <w:rFonts w:cstheme="minorHAnsi"/>
-          <w:sz w:val="32"/>
-          <w:szCs w:val="32"/>
-        </w:rPr>
-        <w:t>this try failed also because of the noise or if you moved your hand fast it will detect a lot of frames which will be kept as the sum and then your hand will disappear</w:t>
-      </w:r>
-      <w:r>
-        <w:rPr>
-          <w:rFonts w:cstheme="minorHAnsi"/>
-          <w:sz w:val="32"/>
-          <w:szCs w:val="32"/>
-        </w:rPr>
-        <w:t>.</w:t>
-      </w:r>
-    </w:p>
-    <w:p>
-      <w:pPr>
-        <w:jc w:val="both"/>
-        <w:rPr>
-          <w:rFonts w:cstheme="minorHAnsi"/>
-          <w:sz w:val="32"/>
-          <w:szCs w:val="32"/>
-        </w:rPr>
-      </w:pPr>
-    </w:p>
-    <w:p>
-      <w:pPr>
-        <w:jc w:val="both"/>
-        <w:rPr>
-          <w:rFonts w:cstheme="minorHAnsi"/>
-          <w:sz w:val="32"/>
-          <w:szCs w:val="32"/>
-        </w:rPr>
-      </w:pPr>
-      <w:r>
-        <w:rPr>
-          <w:rFonts w:cstheme="minorHAnsi"/>
-          <w:b/>
-          <w:bCs/>
-          <w:i/>
-          <w:iCs/>
-          <w:sz w:val="32"/>
-          <w:szCs w:val="32"/>
-          <w:u w:val="single"/>
-        </w:rPr>
-        <w:t>Try No.</w:t>
-      </w:r>
-      <w:r>
-        <w:rPr>
-          <w:rFonts w:cstheme="minorHAnsi" w:hint="cs"/>
-          <w:b/>
-          <w:bCs/>
-          <w:i/>
-          <w:iCs/>
-          <w:sz w:val="32"/>
-          <w:szCs w:val="32"/>
-          <w:u w:val="single"/>
-          <w:rtl/>
-        </w:rPr>
-        <w:t xml:space="preserve"> 13</w:t>
-      </w:r>
-      <w:r>
-        <w:rPr>
-          <w:rFonts w:cstheme="minorHAnsi"/>
-          <w:sz w:val="32"/>
-          <w:szCs w:val="32"/>
-        </w:rPr>
-        <w:t>: we then looked for the histogram of mask current frame minus previous frame then if the histogram was at specific range then the hand moved</w:t>
       </w:r>
       <w:r>
         <w:rPr>
@@ -3066,6 +2746,452 @@
           <w:sz w:val="32"/>
           <w:szCs w:val="32"/>
         </w:rPr>
+        <w:t>: results were better than before but still we couldn’t extract the hand from background</w:t>
+      </w:r>
+      <w:r>
+        <w:rPr>
+          <w:rFonts w:cstheme="minorHAnsi"/>
+          <w:sz w:val="32"/>
+          <w:szCs w:val="32"/>
+        </w:rPr>
+        <w:t>.</w:t>
+      </w:r>
+    </w:p>
+    <w:p>
+      <w:pPr>
+        <w:jc w:val="both"/>
+        <w:rPr>
+          <w:rFonts w:cstheme="minorHAnsi"/>
+          <w:sz w:val="32"/>
+          <w:szCs w:val="32"/>
+        </w:rPr>
+      </w:pPr>
+    </w:p>
+    <w:p>
+      <w:pPr>
+        <w:jc w:val="both"/>
+        <w:rPr>
+          <w:rFonts w:cstheme="minorHAnsi"/>
+          <w:sz w:val="32"/>
+          <w:szCs w:val="32"/>
+        </w:rPr>
+      </w:pPr>
+      <w:r>
+        <w:rPr>
+          <w:rFonts w:cstheme="minorHAnsi"/>
+          <w:b/>
+          <w:bCs/>
+          <w:i/>
+          <w:iCs/>
+          <w:sz w:val="32"/>
+          <w:szCs w:val="32"/>
+          <w:u w:val="single"/>
+        </w:rPr>
+        <w:t>Try No.</w:t>
+      </w:r>
+      <w:proofErr w:type="gramStart"/>
+      <w:r>
+        <w:rPr>
+          <w:rFonts w:cstheme="minorHAnsi" w:hint="cs"/>
+          <w:b/>
+          <w:bCs/>
+          <w:i/>
+          <w:iCs/>
+          <w:sz w:val="32"/>
+          <w:szCs w:val="32"/>
+          <w:u w:val="single"/>
+          <w:rtl/>
+        </w:rPr>
+        <w:t>10</w:t>
+      </w:r>
+      <w:r>
+        <w:rPr>
+          <w:rFonts w:cstheme="minorHAnsi"/>
+          <w:sz w:val="32"/>
+          <w:szCs w:val="32"/>
+        </w:rPr>
+        <w:t xml:space="preserve"> </w:t>
+      </w:r>
+      <w:r>
+        <w:rPr>
+          <w:rFonts w:cstheme="minorHAnsi"/>
+          <w:sz w:val="32"/>
+          <w:szCs w:val="32"/>
+        </w:rPr>
+        <w:t>:</w:t>
+      </w:r>
+      <w:proofErr w:type="gramEnd"/>
+      <w:r>
+        <w:rPr>
+          <w:rFonts w:cstheme="minorHAnsi"/>
+          <w:sz w:val="32"/>
+          <w:szCs w:val="32"/>
+        </w:rPr>
+        <w:t xml:space="preserve"> we try to detect the difference from current frame and the previous frame.</w:t>
+      </w:r>
+    </w:p>
+    <w:p>
+      <w:pPr>
+        <w:jc w:val="both"/>
+        <w:rPr>
+          <w:rFonts w:cstheme="minorHAnsi"/>
+          <w:sz w:val="32"/>
+          <w:szCs w:val="32"/>
+        </w:rPr>
+      </w:pPr>
+      <w:r>
+        <w:rPr>
+          <w:rFonts w:cstheme="minorHAnsi"/>
+          <w:b/>
+          <w:bCs/>
+          <w:i/>
+          <w:iCs/>
+          <w:sz w:val="32"/>
+          <w:szCs w:val="32"/>
+          <w:u w:val="single"/>
+        </w:rPr>
+        <w:t>Problem</w:t>
+      </w:r>
+      <w:r>
+        <w:rPr>
+          <w:rFonts w:cstheme="minorHAnsi"/>
+          <w:sz w:val="32"/>
+          <w:szCs w:val="32"/>
+        </w:rPr>
+        <w:t>: we sometimes were able to extract the hand but you need to keep you hand moving a lot.</w:t>
+      </w:r>
+    </w:p>
+    <w:p>
+      <w:pPr>
+        <w:jc w:val="both"/>
+        <w:rPr>
+          <w:rFonts w:cstheme="minorHAnsi"/>
+          <w:sz w:val="32"/>
+          <w:szCs w:val="32"/>
+        </w:rPr>
+      </w:pPr>
+    </w:p>
+    <w:p>
+      <w:pPr>
+        <w:jc w:val="both"/>
+        <w:rPr>
+          <w:rFonts w:cstheme="minorHAnsi"/>
+          <w:sz w:val="32"/>
+          <w:szCs w:val="32"/>
+        </w:rPr>
+      </w:pPr>
+      <w:r>
+        <w:rPr>
+          <w:rFonts w:cstheme="minorHAnsi"/>
+          <w:b/>
+          <w:bCs/>
+          <w:i/>
+          <w:iCs/>
+          <w:sz w:val="32"/>
+          <w:szCs w:val="32"/>
+          <w:u w:val="single"/>
+        </w:rPr>
+        <w:t>Try No.</w:t>
+      </w:r>
+      <w:r>
+        <w:rPr>
+          <w:rFonts w:cstheme="minorHAnsi" w:hint="cs"/>
+          <w:b/>
+          <w:bCs/>
+          <w:i/>
+          <w:iCs/>
+          <w:sz w:val="32"/>
+          <w:szCs w:val="32"/>
+          <w:u w:val="single"/>
+          <w:rtl/>
+        </w:rPr>
+        <w:t xml:space="preserve"> </w:t>
+      </w:r>
+      <w:r>
+        <w:rPr>
+          <w:rFonts w:cstheme="minorHAnsi" w:hint="cs"/>
+          <w:b/>
+          <w:bCs/>
+          <w:i/>
+          <w:iCs/>
+          <w:sz w:val="32"/>
+          <w:szCs w:val="32"/>
+          <w:u w:val="single"/>
+          <w:rtl/>
+        </w:rPr>
+        <w:t>11</w:t>
+      </w:r>
+      <w:r>
+        <w:rPr>
+          <w:rFonts w:cstheme="minorHAnsi"/>
+          <w:sz w:val="32"/>
+          <w:szCs w:val="32"/>
+        </w:rPr>
+        <w:t xml:space="preserve">: we </w:t>
+      </w:r>
+      <w:r>
+        <w:rPr>
+          <w:rFonts w:cstheme="minorHAnsi"/>
+          <w:sz w:val="32"/>
+          <w:szCs w:val="32"/>
+        </w:rPr>
+        <w:t>then figure</w:t>
+      </w:r>
+      <w:r>
+        <w:rPr>
+          <w:rFonts w:cstheme="minorHAnsi"/>
+          <w:sz w:val="32"/>
+          <w:szCs w:val="32"/>
+        </w:rPr>
+        <w:t xml:space="preserve"> it out what about we keep the previous ten frames and compare it with the current frame.</w:t>
+      </w:r>
+    </w:p>
+    <w:p>
+      <w:pPr>
+        <w:jc w:val="both"/>
+        <w:rPr>
+          <w:rFonts w:cstheme="minorHAnsi"/>
+          <w:sz w:val="32"/>
+          <w:szCs w:val="32"/>
+        </w:rPr>
+      </w:pPr>
+      <w:r>
+        <w:rPr>
+          <w:rFonts w:cstheme="minorHAnsi"/>
+          <w:b/>
+          <w:bCs/>
+          <w:i/>
+          <w:iCs/>
+          <w:sz w:val="32"/>
+          <w:szCs w:val="32"/>
+          <w:u w:val="single"/>
+        </w:rPr>
+        <w:t>Problem</w:t>
+      </w:r>
+      <w:r>
+        <w:rPr>
+          <w:rFonts w:cstheme="minorHAnsi"/>
+          <w:sz w:val="32"/>
+          <w:szCs w:val="32"/>
+        </w:rPr>
+        <w:t>: fixed the problem of moving your hand fast but also you need to move you hand also it is bad to save ten frames in memory.</w:t>
+      </w:r>
+    </w:p>
+    <w:p>
+      <w:pPr>
+        <w:jc w:val="both"/>
+        <w:rPr>
+          <w:rFonts w:cstheme="minorHAnsi"/>
+          <w:sz w:val="32"/>
+          <w:szCs w:val="32"/>
+        </w:rPr>
+      </w:pPr>
+    </w:p>
+    <w:p>
+      <w:pPr>
+        <w:jc w:val="both"/>
+        <w:rPr>
+          <w:rFonts w:cstheme="minorHAnsi"/>
+          <w:sz w:val="32"/>
+          <w:szCs w:val="32"/>
+        </w:rPr>
+      </w:pPr>
+      <w:r>
+        <w:rPr>
+          <w:rFonts w:cstheme="minorHAnsi"/>
+          <w:b/>
+          <w:bCs/>
+          <w:i/>
+          <w:iCs/>
+          <w:sz w:val="32"/>
+          <w:szCs w:val="32"/>
+          <w:u w:val="single"/>
+        </w:rPr>
+        <w:t>Try No.</w:t>
+      </w:r>
+      <w:r>
+        <w:rPr>
+          <w:rFonts w:cstheme="minorHAnsi" w:hint="cs"/>
+          <w:b/>
+          <w:bCs/>
+          <w:i/>
+          <w:iCs/>
+          <w:sz w:val="32"/>
+          <w:szCs w:val="32"/>
+          <w:u w:val="single"/>
+          <w:rtl/>
+        </w:rPr>
+        <w:t xml:space="preserve"> </w:t>
+      </w:r>
+      <w:r>
+        <w:rPr>
+          <w:rFonts w:cstheme="minorHAnsi" w:hint="cs"/>
+          <w:b/>
+          <w:bCs/>
+          <w:i/>
+          <w:iCs/>
+          <w:sz w:val="32"/>
+          <w:szCs w:val="32"/>
+          <w:u w:val="single"/>
+          <w:rtl/>
+        </w:rPr>
+        <w:t>12</w:t>
+      </w:r>
+      <w:r>
+        <w:rPr>
+          <w:rFonts w:cstheme="minorHAnsi"/>
+          <w:sz w:val="32"/>
+          <w:szCs w:val="32"/>
+        </w:rPr>
+        <w:t xml:space="preserve">: we then looked for the histogram what if we sum the previous ten frames histogram and then make a condition if the sum was less than </w:t>
+      </w:r>
+      <w:r>
+        <w:rPr>
+          <w:rFonts w:cstheme="minorHAnsi"/>
+          <w:sz w:val="32"/>
+          <w:szCs w:val="32"/>
+        </w:rPr>
+        <w:t>specific number then your hand didn’t move then keep the previous frame as if it is the current frame.</w:t>
+      </w:r>
+    </w:p>
+    <w:p>
+      <w:pPr>
+        <w:jc w:val="both"/>
+        <w:rPr>
+          <w:rFonts w:cstheme="minorHAnsi"/>
+          <w:sz w:val="32"/>
+          <w:szCs w:val="32"/>
+        </w:rPr>
+      </w:pPr>
+      <w:r>
+        <w:rPr>
+          <w:rFonts w:cstheme="minorHAnsi"/>
+          <w:b/>
+          <w:bCs/>
+          <w:i/>
+          <w:iCs/>
+          <w:sz w:val="32"/>
+          <w:szCs w:val="32"/>
+          <w:u w:val="single"/>
+        </w:rPr>
+        <w:t>Problem</w:t>
+      </w:r>
+      <w:r>
+        <w:rPr>
+          <w:rFonts w:cstheme="minorHAnsi"/>
+          <w:sz w:val="32"/>
+          <w:szCs w:val="32"/>
+        </w:rPr>
+        <w:t xml:space="preserve">: </w:t>
+      </w:r>
+      <w:r>
+        <w:rPr>
+          <w:rFonts w:cstheme="minorHAnsi"/>
+          <w:sz w:val="32"/>
+          <w:szCs w:val="32"/>
+        </w:rPr>
+        <w:t>this try failed also because of the noise or if you moved your hand fast it will detect a lot of frames which will be kept as the sum and then your hand will disappear</w:t>
+      </w:r>
+      <w:r>
+        <w:rPr>
+          <w:rFonts w:cstheme="minorHAnsi"/>
+          <w:sz w:val="32"/>
+          <w:szCs w:val="32"/>
+        </w:rPr>
+        <w:t>.</w:t>
+      </w:r>
+    </w:p>
+    <w:p>
+      <w:pPr>
+        <w:jc w:val="both"/>
+        <w:rPr>
+          <w:rFonts w:cstheme="minorHAnsi"/>
+          <w:sz w:val="32"/>
+          <w:szCs w:val="32"/>
+        </w:rPr>
+      </w:pPr>
+    </w:p>
+    <w:p>
+      <w:pPr>
+        <w:jc w:val="both"/>
+        <w:rPr>
+          <w:rFonts w:cstheme="minorHAnsi"/>
+          <w:sz w:val="32"/>
+          <w:szCs w:val="32"/>
+        </w:rPr>
+      </w:pPr>
+      <w:r>
+        <w:rPr>
+          <w:rFonts w:cstheme="minorHAnsi"/>
+          <w:b/>
+          <w:bCs/>
+          <w:i/>
+          <w:iCs/>
+          <w:sz w:val="32"/>
+          <w:szCs w:val="32"/>
+          <w:u w:val="single"/>
+        </w:rPr>
+        <w:t>Try No.</w:t>
+      </w:r>
+      <w:r>
+        <w:rPr>
+          <w:rFonts w:cstheme="minorHAnsi" w:hint="cs"/>
+          <w:b/>
+          <w:bCs/>
+          <w:i/>
+          <w:iCs/>
+          <w:sz w:val="32"/>
+          <w:szCs w:val="32"/>
+          <w:u w:val="single"/>
+          <w:rtl/>
+        </w:rPr>
+        <w:t xml:space="preserve"> 13</w:t>
+      </w:r>
+      <w:r>
+        <w:rPr>
+          <w:rFonts w:cstheme="minorHAnsi"/>
+          <w:sz w:val="32"/>
+          <w:szCs w:val="32"/>
+        </w:rPr>
+        <w:t>: we then looked for the histogram of mask current frame minus previous frame then if the histogram was at specific range then the hand moved</w:t>
+      </w:r>
+      <w:r>
+        <w:rPr>
+          <w:rFonts w:cstheme="minorHAnsi"/>
+          <w:sz w:val="32"/>
+          <w:szCs w:val="32"/>
+        </w:rPr>
+        <w:t>.</w:t>
+      </w:r>
+    </w:p>
+    <w:p>
+      <w:pPr>
+        <w:jc w:val="both"/>
+        <w:rPr>
+          <w:rFonts w:cstheme="minorHAnsi"/>
+          <w:sz w:val="32"/>
+          <w:szCs w:val="32"/>
+        </w:rPr>
+      </w:pPr>
+      <w:r>
+        <w:rPr>
+          <w:rFonts w:cstheme="minorHAnsi"/>
+          <w:b/>
+          <w:bCs/>
+          <w:i/>
+          <w:iCs/>
+          <w:sz w:val="32"/>
+          <w:szCs w:val="32"/>
+          <w:u w:val="single"/>
+        </w:rPr>
+        <w:t>Problem</w:t>
+      </w:r>
+      <w:r>
+        <w:rPr>
+          <w:rFonts w:cstheme="minorHAnsi"/>
+          <w:sz w:val="32"/>
+          <w:szCs w:val="32"/>
+        </w:rPr>
         <w:t xml:space="preserve">: when we applied the </w:t>
       </w:r>
       <w:r>
@@ -3249,14 +3375,543 @@
         </w:rPr>
         <w:t xml:space="preserve">: </w:t>
       </w:r>
+      <w:r>
+        <w:rPr>
+          <w:rFonts w:cstheme="minorHAnsi"/>
+          <w:sz w:val="32"/>
+          <w:szCs w:val="32"/>
+        </w:rPr>
+        <w:t>so,</w:t>
+      </w:r>
+      <w:r>
+        <w:rPr>
+          <w:rFonts w:cstheme="minorHAnsi"/>
+          <w:sz w:val="32"/>
+          <w:szCs w:val="32"/>
+        </w:rPr>
+        <w:t xml:space="preserve"> we returned the</w:t>
+      </w:r>
+      <w:r>
+        <w:rPr>
+          <w:rFonts w:cstheme="minorHAnsi"/>
+          <w:sz w:val="32"/>
+          <w:szCs w:val="32"/>
+        </w:rPr>
+        <w:t xml:space="preserve"> </w:t>
+      </w:r>
+      <w:r>
+        <w:rPr>
+          <w:rFonts w:cstheme="minorHAnsi"/>
+          <w:sz w:val="32"/>
+          <w:szCs w:val="32"/>
+        </w:rPr>
+        <w:t>idea of taking “the histogram of mask current frame minus previous frame then if the histogram was at specific range then the hand moved” but the change is to make a huge dilation to make these small pixels become huge and then move the sample rectangles from first tries to this position.</w:t>
+      </w:r>
+    </w:p>
+    <w:p>
+      <w:pPr>
+        <w:jc w:val="both"/>
+        <w:rPr>
+          <w:rFonts w:cstheme="minorHAnsi"/>
+          <w:sz w:val="32"/>
+          <w:szCs w:val="32"/>
+        </w:rPr>
+      </w:pPr>
+      <w:r>
+        <w:rPr>
+          <w:rFonts w:cstheme="minorHAnsi"/>
+          <w:b/>
+          <w:bCs/>
+          <w:i/>
+          <w:iCs/>
+          <w:sz w:val="32"/>
+          <w:szCs w:val="32"/>
+          <w:u w:val="single"/>
+        </w:rPr>
+        <w:t>Problem</w:t>
+      </w:r>
+      <w:r>
+        <w:rPr>
+          <w:rFonts w:cstheme="minorHAnsi"/>
+          <w:sz w:val="32"/>
+          <w:szCs w:val="32"/>
+        </w:rPr>
+        <w:t>:  the detection was good but the sampling rectangles were very bad because we couldn’t know a which distance the hand is and what is the size of the hand.</w:t>
+      </w:r>
+    </w:p>
+    <w:p>
+      <w:pPr>
+        <w:jc w:val="both"/>
+        <w:rPr>
+          <w:rFonts w:cstheme="minorHAnsi"/>
+          <w:sz w:val="32"/>
+          <w:szCs w:val="32"/>
+        </w:rPr>
+      </w:pPr>
+    </w:p>
+    <w:p>
+      <w:pPr>
+        <w:jc w:val="both"/>
+        <w:rPr>
+          <w:rFonts w:cstheme="minorHAnsi"/>
+          <w:sz w:val="32"/>
+          <w:szCs w:val="32"/>
+        </w:rPr>
+      </w:pPr>
+      <w:r>
+        <w:rPr>
+          <w:rFonts w:cstheme="minorHAnsi"/>
+          <w:b/>
+          <w:bCs/>
+          <w:i/>
+          <w:iCs/>
+          <w:sz w:val="32"/>
+          <w:szCs w:val="32"/>
+          <w:u w:val="single"/>
+        </w:rPr>
+        <w:t>Try No.</w:t>
+      </w:r>
+      <w:r>
+        <w:rPr>
+          <w:rFonts w:cstheme="minorHAnsi" w:hint="cs"/>
+          <w:b/>
+          <w:bCs/>
+          <w:i/>
+          <w:iCs/>
+          <w:sz w:val="32"/>
+          <w:szCs w:val="32"/>
+          <w:u w:val="single"/>
+          <w:rtl/>
+        </w:rPr>
+        <w:t xml:space="preserve"> 16</w:t>
+      </w:r>
+      <w:r>
+        <w:rPr>
+          <w:rFonts w:cstheme="minorHAnsi"/>
+          <w:sz w:val="32"/>
+          <w:szCs w:val="32"/>
+        </w:rPr>
+        <w:t>: [</w:t>
+      </w:r>
+      <w:r>
+        <w:rPr>
+          <w:rFonts w:cstheme="minorHAnsi"/>
+          <w:b/>
+          <w:bCs/>
+          <w:i/>
+          <w:iCs/>
+          <w:sz w:val="32"/>
+          <w:szCs w:val="32"/>
+          <w:u w:val="single"/>
+        </w:rPr>
+        <w:t>S</w:t>
+      </w:r>
+      <w:r>
+        <w:rPr>
+          <w:rFonts w:cstheme="minorHAnsi"/>
+          <w:b/>
+          <w:bCs/>
+          <w:i/>
+          <w:iCs/>
+          <w:sz w:val="32"/>
+          <w:szCs w:val="32"/>
+          <w:u w:val="single"/>
+        </w:rPr>
+        <w:t>olution</w:t>
+      </w:r>
+      <w:r>
+        <w:rPr>
+          <w:rFonts w:cstheme="minorHAnsi"/>
+          <w:sz w:val="32"/>
+          <w:szCs w:val="32"/>
+        </w:rPr>
+        <w:t>] the solution also was a try what if we make the huge dilation to the subtract of current frame with the previous frame and then apply the contour to make a mask then make the histogram from the contour mask.</w:t>
+      </w:r>
+    </w:p>
+    <w:p>
+      <w:pPr>
+        <w:jc w:val="both"/>
+        <w:rPr>
+          <w:rFonts w:cstheme="minorHAnsi"/>
+          <w:sz w:val="32"/>
+          <w:szCs w:val="32"/>
+        </w:rPr>
+      </w:pPr>
+      <w:r>
+        <w:rPr>
+          <w:rFonts w:cstheme="minorHAnsi"/>
+          <w:b/>
+          <w:bCs/>
+          <w:i/>
+          <w:iCs/>
+          <w:sz w:val="32"/>
+          <w:szCs w:val="32"/>
+          <w:u w:val="single"/>
+        </w:rPr>
+        <w:t>Problem</w:t>
+      </w:r>
+      <w:r>
+        <w:rPr>
+          <w:rFonts w:cstheme="minorHAnsi"/>
+          <w:sz w:val="32"/>
+          <w:szCs w:val="32"/>
+        </w:rPr>
+        <w:t xml:space="preserve">: </w:t>
+      </w:r>
+      <w:r>
+        <w:rPr>
+          <w:rFonts w:cstheme="minorHAnsi"/>
+          <w:sz w:val="32"/>
+          <w:szCs w:val="32"/>
+        </w:rPr>
+        <w:t>some background become bigger than hand which then take the contour from the hand</w:t>
+      </w:r>
+      <w:r>
+        <w:rPr>
+          <w:rFonts w:cstheme="minorHAnsi"/>
+          <w:sz w:val="32"/>
+          <w:szCs w:val="32"/>
+        </w:rPr>
+        <w:t>.</w:t>
+      </w:r>
+    </w:p>
+    <w:p>
+      <w:pPr>
+        <w:jc w:val="both"/>
+        <w:rPr>
+          <w:rFonts w:cstheme="minorHAnsi"/>
+          <w:sz w:val="32"/>
+          <w:szCs w:val="32"/>
+        </w:rPr>
+      </w:pPr>
+    </w:p>
+    <w:p>
+      <w:pPr>
+        <w:jc w:val="both"/>
+        <w:rPr>
+          <w:rFonts w:cstheme="minorHAnsi"/>
+          <w:sz w:val="32"/>
+          <w:szCs w:val="32"/>
+        </w:rPr>
+      </w:pPr>
+      <w:r>
+        <w:rPr>
+          <w:rFonts w:cstheme="minorHAnsi"/>
+          <w:b/>
+          <w:bCs/>
+          <w:i/>
+          <w:iCs/>
+          <w:sz w:val="32"/>
+          <w:szCs w:val="32"/>
+          <w:u w:val="single"/>
+        </w:rPr>
+        <w:t>Try No.</w:t>
+      </w:r>
+      <w:r>
+        <w:rPr>
+          <w:rFonts w:cstheme="minorHAnsi" w:hint="cs"/>
+          <w:b/>
+          <w:bCs/>
+          <w:i/>
+          <w:iCs/>
+          <w:sz w:val="32"/>
+          <w:szCs w:val="32"/>
+          <w:u w:val="single"/>
+          <w:rtl/>
+        </w:rPr>
+        <w:t>1</w:t>
+      </w:r>
+      <w:r>
+        <w:rPr>
+          <w:rFonts w:cstheme="minorHAnsi"/>
+          <w:b/>
+          <w:bCs/>
+          <w:i/>
+          <w:iCs/>
+          <w:sz w:val="32"/>
+          <w:szCs w:val="32"/>
+          <w:u w:val="single"/>
+        </w:rPr>
+        <w:t>7</w:t>
+      </w:r>
+      <w:r>
+        <w:rPr>
+          <w:rFonts w:cstheme="minorHAnsi"/>
+          <w:sz w:val="32"/>
+          <w:szCs w:val="32"/>
+        </w:rPr>
+        <w:t>: [</w:t>
+      </w:r>
+      <w:r>
+        <w:rPr>
+          <w:rFonts w:cstheme="minorHAnsi"/>
+          <w:b/>
+          <w:bCs/>
+          <w:i/>
+          <w:iCs/>
+          <w:sz w:val="32"/>
+          <w:szCs w:val="32"/>
+          <w:u w:val="single"/>
+        </w:rPr>
+        <w:t>Solution</w:t>
+      </w:r>
+      <w:r>
+        <w:rPr>
+          <w:rFonts w:cstheme="minorHAnsi"/>
+          <w:sz w:val="32"/>
+          <w:szCs w:val="32"/>
+        </w:rPr>
+        <w:t xml:space="preserve">] </w:t>
+      </w:r>
+      <w:r>
+        <w:rPr>
+          <w:rFonts w:cstheme="minorHAnsi"/>
+          <w:sz w:val="32"/>
+          <w:szCs w:val="32"/>
+        </w:rPr>
+        <w:t>we tried once more by suppress whole background and show only the hand region which gave to us more pleasing results as it removes all background instead of hand area</w:t>
+      </w:r>
+    </w:p>
+    <w:p>
+      <w:pPr>
+        <w:jc w:val="both"/>
+        <w:rPr>
+          <w:rFonts w:cstheme="minorHAnsi"/>
+          <w:sz w:val="32"/>
+          <w:szCs w:val="32"/>
+        </w:rPr>
+      </w:pPr>
+      <w:r>
+        <w:rPr>
+          <w:rFonts w:cstheme="minorHAnsi"/>
+          <w:b/>
+          <w:bCs/>
+          <w:i/>
+          <w:iCs/>
+          <w:sz w:val="32"/>
+          <w:szCs w:val="32"/>
+          <w:u w:val="single"/>
+        </w:rPr>
+        <w:t>Problem</w:t>
+      </w:r>
+      <w:r>
+        <w:rPr>
+          <w:rFonts w:cstheme="minorHAnsi"/>
+          <w:sz w:val="32"/>
+          <w:szCs w:val="32"/>
+        </w:rPr>
+        <w:t>:</w:t>
+      </w:r>
+      <w:r>
+        <w:rPr>
+          <w:rFonts w:cstheme="minorHAnsi"/>
+          <w:sz w:val="32"/>
+          <w:szCs w:val="32"/>
+        </w:rPr>
+        <w:t xml:space="preserve"> if the hand area</w:t>
+      </w:r>
+      <w:r>
+        <w:rPr>
+          <w:rFonts w:cstheme="minorHAnsi"/>
+          <w:sz w:val="32"/>
+          <w:szCs w:val="32"/>
+        </w:rPr>
+        <w:t xml:space="preserve"> - not the whole background - </w:t>
+      </w:r>
+      <w:r>
+        <w:rPr>
+          <w:rFonts w:cstheme="minorHAnsi"/>
+          <w:sz w:val="32"/>
+          <w:szCs w:val="32"/>
+        </w:rPr>
+        <w:t xml:space="preserve">has background with the same hand color and illumination the </w:t>
+      </w:r>
+      <w:r>
+        <w:rPr>
+          <w:rFonts w:cstheme="minorHAnsi"/>
+          <w:sz w:val="32"/>
+          <w:szCs w:val="32"/>
+        </w:rPr>
+        <w:lastRenderedPageBreak/>
+        <w:t xml:space="preserve">program will see the hand and its background as the hand </w:t>
+      </w:r>
+      <w:r>
+        <w:rPr>
+          <w:rFonts w:cstheme="minorHAnsi"/>
+          <w:sz w:val="32"/>
+          <w:szCs w:val="32"/>
+        </w:rPr>
+        <w:t>absolutely there is a problem with it because always there is another try to make</w:t>
+      </w:r>
+      <w:r>
+        <w:rPr>
+          <w:rFonts w:cstheme="minorHAnsi"/>
+          <w:sz w:val="32"/>
+          <w:szCs w:val="32"/>
+        </w:rPr>
+        <w:t>.</w:t>
+      </w:r>
+    </w:p>
+    <w:p>
+      <w:pPr>
+        <w:jc w:val="both"/>
+        <w:rPr>
+          <w:rFonts w:cstheme="minorHAnsi"/>
+          <w:sz w:val="32"/>
+          <w:szCs w:val="32"/>
+        </w:rPr>
+      </w:pPr>
+    </w:p>
+    <w:p>
+      <w:pPr>
+        <w:jc w:val="both"/>
+        <w:rPr>
+          <w:rFonts w:cstheme="minorHAnsi"/>
+          <w:sz w:val="32"/>
+          <w:szCs w:val="32"/>
+        </w:rPr>
+      </w:pPr>
+    </w:p>
+    <w:p>
+      <w:pPr>
+        <w:jc w:val="both"/>
+        <w:rPr>
+          <w:rFonts w:cstheme="minorHAnsi"/>
+          <w:sz w:val="32"/>
+          <w:szCs w:val="32"/>
+        </w:rPr>
+      </w:pPr>
+    </w:p>
+    <w:p>
+      <w:pPr>
+        <w:jc w:val="both"/>
+        <w:rPr>
+          <w:rFonts w:cstheme="minorHAnsi"/>
+          <w:b/>
+          <w:bCs/>
+          <w:i/>
+          <w:iCs/>
+          <w:sz w:val="32"/>
+          <w:szCs w:val="32"/>
+          <w:u w:val="single"/>
+        </w:rPr>
+      </w:pPr>
+      <w:r>
+        <w:rPr>
+          <w:rFonts w:cstheme="minorHAnsi"/>
+          <w:b/>
+          <w:bCs/>
+          <w:i/>
+          <w:iCs/>
+          <w:sz w:val="32"/>
+          <w:szCs w:val="32"/>
+          <w:u w:val="single"/>
+        </w:rPr>
+        <w:t xml:space="preserve">- </w:t>
+      </w:r>
+      <w:r>
+        <w:rPr>
+          <w:rFonts w:cstheme="minorHAnsi"/>
+          <w:b/>
+          <w:bCs/>
+          <w:i/>
+          <w:iCs/>
+          <w:sz w:val="32"/>
+          <w:szCs w:val="32"/>
+          <w:u w:val="single"/>
+        </w:rPr>
+        <w:t>D</w:t>
+      </w:r>
+      <w:r>
+        <w:rPr>
+          <w:rFonts w:cstheme="minorHAnsi"/>
+          <w:b/>
+          <w:bCs/>
+          <w:i/>
+          <w:iCs/>
+          <w:sz w:val="32"/>
+          <w:szCs w:val="32"/>
+          <w:u w:val="single"/>
+        </w:rPr>
+        <w:t xml:space="preserve">etect the characters from hand: </w:t>
+      </w:r>
+      <w:bookmarkStart w:id="0" w:name="_GoBack"/>
+      <w:bookmarkEnd w:id="0"/>
+    </w:p>
+    <w:p>
+      <w:pPr>
+        <w:jc w:val="both"/>
+        <w:rPr>
+          <w:rFonts w:cstheme="minorHAnsi"/>
+          <w:sz w:val="32"/>
+          <w:szCs w:val="32"/>
+        </w:rPr>
+      </w:pPr>
+    </w:p>
+    <w:p>
+      <w:pPr>
+        <w:jc w:val="both"/>
+        <w:rPr>
+          <w:rFonts w:cstheme="minorHAnsi"/>
+          <w:sz w:val="32"/>
+          <w:szCs w:val="32"/>
+        </w:rPr>
+      </w:pPr>
+      <w:r>
+        <w:rPr>
+          <w:rFonts w:cstheme="minorHAnsi"/>
+          <w:b/>
+          <w:bCs/>
+          <w:i/>
+          <w:iCs/>
+          <w:sz w:val="32"/>
+          <w:szCs w:val="32"/>
+          <w:u w:val="single"/>
+        </w:rPr>
+        <w:t>Try No.</w:t>
+      </w:r>
       <w:proofErr w:type="gramStart"/>
       <w:r>
         <w:rPr>
           <w:rFonts w:cstheme="minorHAnsi"/>
-          <w:sz w:val="32"/>
-          <w:szCs w:val="32"/>
-        </w:rPr>
-        <w:t>so</w:t>
+          <w:b/>
+          <w:bCs/>
+          <w:i/>
+          <w:iCs/>
+          <w:sz w:val="32"/>
+          <w:szCs w:val="32"/>
+          <w:u w:val="single"/>
+        </w:rPr>
+        <w:t>1</w:t>
+      </w:r>
+      <w:r>
+        <w:rPr>
+          <w:rFonts w:cstheme="minorHAnsi"/>
+          <w:b/>
+          <w:bCs/>
+          <w:i/>
+          <w:iCs/>
+          <w:sz w:val="32"/>
+          <w:szCs w:val="32"/>
+          <w:u w:val="single"/>
+        </w:rPr>
+        <w:t>8</w:t>
+      </w:r>
+      <w:r>
+        <w:rPr>
+          <w:rFonts w:cstheme="minorHAnsi"/>
+          <w:sz w:val="32"/>
+          <w:szCs w:val="32"/>
+        </w:rPr>
+        <w:t xml:space="preserve"> </w:t>
+      </w:r>
+      <w:r>
+        <w:rPr>
+          <w:rFonts w:cstheme="minorHAnsi"/>
+          <w:sz w:val="32"/>
+          <w:szCs w:val="32"/>
+        </w:rPr>
+        <w:t>:</w:t>
       </w:r>
       <w:proofErr w:type="gramEnd"/>
       <w:r>
@@ -3265,23 +3920,153 @@
           <w:sz w:val="32"/>
           <w:szCs w:val="32"/>
         </w:rPr>
-        <w:t xml:space="preserve"> we returned the</w:t>
-      </w:r>
-      <w:r>
-        <w:rPr>
-          <w:rFonts w:cstheme="minorHAnsi"/>
-          <w:sz w:val="32"/>
-          <w:szCs w:val="32"/>
+        <w:t xml:space="preserve"> using Harris algorithm implemented in OpenCV.</w:t>
+      </w:r>
+    </w:p>
+    <w:p>
+      <w:pPr>
+        <w:jc w:val="both"/>
+        <w:rPr>
+          <w:rFonts w:cstheme="minorHAnsi"/>
+          <w:sz w:val="32"/>
+          <w:szCs w:val="32"/>
+        </w:rPr>
+      </w:pPr>
+      <w:r>
+        <w:rPr>
+          <w:rFonts w:cstheme="minorHAnsi"/>
+          <w:b/>
+          <w:bCs/>
+          <w:i/>
+          <w:iCs/>
+          <w:sz w:val="32"/>
+          <w:szCs w:val="32"/>
+          <w:u w:val="single"/>
+        </w:rPr>
+        <w:t>Problem</w:t>
+      </w:r>
+      <w:r>
+        <w:rPr>
+          <w:rFonts w:cstheme="minorHAnsi"/>
+          <w:sz w:val="32"/>
+          <w:szCs w:val="32"/>
+        </w:rPr>
+        <w:t>:  you refused this try even if we use it to remove the head.</w:t>
+      </w:r>
+    </w:p>
+    <w:p>
+      <w:pPr>
+        <w:jc w:val="both"/>
+        <w:rPr>
+          <w:rFonts w:cstheme="minorHAnsi"/>
+          <w:sz w:val="32"/>
+          <w:szCs w:val="32"/>
+        </w:rPr>
+      </w:pPr>
+    </w:p>
+    <w:p>
+      <w:pPr>
+        <w:rPr>
+          <w:rFonts w:cstheme="minorHAnsi"/>
+          <w:sz w:val="32"/>
+          <w:szCs w:val="32"/>
+        </w:rPr>
+      </w:pPr>
+      <w:r>
+        <w:rPr>
+          <w:rFonts w:cstheme="minorHAnsi"/>
+          <w:b/>
+          <w:bCs/>
+          <w:i/>
+          <w:iCs/>
+          <w:sz w:val="32"/>
+          <w:szCs w:val="32"/>
+          <w:u w:val="single"/>
+        </w:rPr>
+        <w:t>Try</w:t>
+      </w:r>
+      <w:r>
+        <w:rPr>
+          <w:rFonts w:cstheme="minorHAnsi"/>
+          <w:b/>
+          <w:bCs/>
+          <w:i/>
+          <w:iCs/>
+          <w:sz w:val="32"/>
+          <w:szCs w:val="32"/>
+          <w:u w:val="single"/>
         </w:rPr>
         <w:t xml:space="preserve"> </w:t>
       </w:r>
       <w:r>
         <w:rPr>
           <w:rFonts w:cstheme="minorHAnsi"/>
-          <w:sz w:val="32"/>
-          <w:szCs w:val="32"/>
-        </w:rPr>
-        <w:t>idea of taking “the histogram of mask current frame minus previous frame then if the histogram was at specific range then the hand moved” but the change is to make a huge dilation to make these small pixels become huge and then move the sample rectangles from first tries to this position.</w:t>
+          <w:b/>
+          <w:bCs/>
+          <w:i/>
+          <w:iCs/>
+          <w:sz w:val="32"/>
+          <w:szCs w:val="32"/>
+          <w:u w:val="single"/>
+        </w:rPr>
+        <w:t>No.</w:t>
+      </w:r>
+      <w:proofErr w:type="gramStart"/>
+      <w:r>
+        <w:rPr>
+          <w:rFonts w:cstheme="minorHAnsi"/>
+          <w:b/>
+          <w:bCs/>
+          <w:i/>
+          <w:iCs/>
+          <w:sz w:val="32"/>
+          <w:szCs w:val="32"/>
+          <w:u w:val="single"/>
+        </w:rPr>
+        <w:t>1</w:t>
+      </w:r>
+      <w:r>
+        <w:rPr>
+          <w:rFonts w:cstheme="minorHAnsi"/>
+          <w:b/>
+          <w:bCs/>
+          <w:i/>
+          <w:iCs/>
+          <w:sz w:val="32"/>
+          <w:szCs w:val="32"/>
+          <w:u w:val="single"/>
+        </w:rPr>
+        <w:t>9</w:t>
+      </w:r>
+      <w:r>
+        <w:rPr>
+          <w:rFonts w:cstheme="minorHAnsi"/>
+          <w:b/>
+          <w:bCs/>
+          <w:i/>
+          <w:iCs/>
+          <w:sz w:val="32"/>
+          <w:szCs w:val="32"/>
+          <w:u w:val="single"/>
+        </w:rPr>
+        <w:t xml:space="preserve"> </w:t>
+      </w:r>
+      <w:r>
+        <w:rPr>
+          <w:rFonts w:cstheme="minorHAnsi"/>
+          <w:sz w:val="32"/>
+          <w:szCs w:val="32"/>
+        </w:rPr>
+        <w:t>:</w:t>
+      </w:r>
+      <w:proofErr w:type="gramEnd"/>
+      <w:r>
+        <w:rPr>
+          <w:rFonts w:cstheme="minorHAnsi"/>
+          <w:sz w:val="32"/>
+          <w:szCs w:val="32"/>
+        </w:rPr>
+        <w:t xml:space="preserve"> by using the contour method which will get the convexity from contour.</w:t>
       </w:r>
     </w:p>
     <w:p>
@@ -3312,7 +4097,7 @@
           <w:sz w:val="32"/>
           <w:szCs w:val="32"/>
         </w:rPr>
-        <w:t>:  the detection was good but the sampling rectangles were very bad because we couldn’t know a which distance the hand is and what is the size of the hand.</w:t>
+        <w:t>:  detect a lot of contours not just the hand.</w:t>
       </w:r>
     </w:p>
     <w:p>
@@ -3347,27 +4132,193 @@
         </w:rPr>
         <w:t>Try No.</w:t>
       </w:r>
-      <w:r>
-        <w:rPr>
-          <w:rFonts w:cstheme="minorHAnsi" w:hint="cs"/>
-          <w:b/>
-          <w:bCs/>
-          <w:i/>
-          <w:iCs/>
-          <w:sz w:val="32"/>
-          <w:szCs w:val="32"/>
-          <w:u w:val="single"/>
-          <w:rtl/>
-        </w:rPr>
-        <w:t xml:space="preserve"> 16</w:t>
-      </w:r>
-      <w:r>
-        <w:rPr>
-          <w:rFonts w:cstheme="minorHAnsi"/>
-          <w:sz w:val="32"/>
-          <w:szCs w:val="32"/>
-        </w:rPr>
-        <w:t>: [</w:t>
+      <w:proofErr w:type="gramStart"/>
+      <w:r>
+        <w:rPr>
+          <w:rFonts w:cstheme="minorHAnsi"/>
+          <w:b/>
+          <w:bCs/>
+          <w:i/>
+          <w:iCs/>
+          <w:sz w:val="32"/>
+          <w:szCs w:val="32"/>
+          <w:u w:val="single"/>
+        </w:rPr>
+        <w:t>20</w:t>
+      </w:r>
+      <w:r>
+        <w:rPr>
+          <w:rFonts w:cstheme="minorHAnsi"/>
+          <w:sz w:val="32"/>
+          <w:szCs w:val="32"/>
+        </w:rPr>
+        <w:t xml:space="preserve"> </w:t>
+      </w:r>
+      <w:r>
+        <w:rPr>
+          <w:rFonts w:cstheme="minorHAnsi"/>
+          <w:sz w:val="32"/>
+          <w:szCs w:val="32"/>
+        </w:rPr>
+        <w:t>:</w:t>
+      </w:r>
+      <w:proofErr w:type="gramEnd"/>
+      <w:r>
+        <w:rPr>
+          <w:rFonts w:cstheme="minorHAnsi"/>
+          <w:sz w:val="32"/>
+          <w:szCs w:val="32"/>
+        </w:rPr>
+        <w:t xml:space="preserve"> we make a difference to the previous try by taking the maximum contour area</w:t>
+      </w:r>
+      <w:r>
+        <w:rPr>
+          <w:rFonts w:cstheme="minorHAnsi"/>
+          <w:sz w:val="32"/>
+          <w:szCs w:val="32"/>
+        </w:rPr>
+        <w:t>.</w:t>
+      </w:r>
+    </w:p>
+    <w:p>
+      <w:pPr>
+        <w:jc w:val="both"/>
+        <w:rPr>
+          <w:rFonts w:cstheme="minorHAnsi"/>
+          <w:sz w:val="32"/>
+          <w:szCs w:val="32"/>
+        </w:rPr>
+      </w:pPr>
+      <w:r>
+        <w:rPr>
+          <w:rFonts w:cstheme="minorHAnsi"/>
+          <w:b/>
+          <w:bCs/>
+          <w:i/>
+          <w:iCs/>
+          <w:sz w:val="32"/>
+          <w:szCs w:val="32"/>
+          <w:u w:val="single"/>
+        </w:rPr>
+        <w:t>Problem</w:t>
+      </w:r>
+      <w:r>
+        <w:rPr>
+          <w:rFonts w:cstheme="minorHAnsi"/>
+          <w:sz w:val="32"/>
+          <w:szCs w:val="32"/>
+        </w:rPr>
+        <w:t xml:space="preserve">:  </w:t>
+      </w:r>
+      <w:r>
+        <w:rPr>
+          <w:rFonts w:cstheme="minorHAnsi"/>
+          <w:sz w:val="32"/>
+          <w:szCs w:val="32"/>
+        </w:rPr>
+        <w:t xml:space="preserve">we were able to detect the hand contour and also removing the face but when we detect the </w:t>
+      </w:r>
+      <w:proofErr w:type="gramStart"/>
+      <w:r>
+        <w:rPr>
+          <w:rFonts w:cstheme="minorHAnsi"/>
+          <w:sz w:val="32"/>
+          <w:szCs w:val="32"/>
+        </w:rPr>
+        <w:t>convexity</w:t>
+      </w:r>
+      <w:proofErr w:type="gramEnd"/>
+      <w:r>
+        <w:rPr>
+          <w:rFonts w:cstheme="minorHAnsi"/>
+          <w:sz w:val="32"/>
+          <w:szCs w:val="32"/>
+        </w:rPr>
+        <w:t xml:space="preserve"> we were having a lot of them.</w:t>
+      </w:r>
+    </w:p>
+    <w:p>
+      <w:pPr>
+        <w:jc w:val="both"/>
+        <w:rPr>
+          <w:rFonts w:cstheme="minorHAnsi"/>
+          <w:sz w:val="32"/>
+          <w:szCs w:val="32"/>
+        </w:rPr>
+      </w:pPr>
+    </w:p>
+    <w:p>
+      <w:pPr>
+        <w:rPr>
+          <w:rFonts w:cstheme="minorHAnsi"/>
+          <w:sz w:val="32"/>
+          <w:szCs w:val="32"/>
+        </w:rPr>
+      </w:pPr>
+      <w:r>
+        <w:rPr>
+          <w:rFonts w:cstheme="minorHAnsi"/>
+          <w:b/>
+          <w:bCs/>
+          <w:i/>
+          <w:iCs/>
+          <w:sz w:val="32"/>
+          <w:szCs w:val="32"/>
+          <w:u w:val="single"/>
+        </w:rPr>
+        <w:t>Try No.</w:t>
+      </w:r>
+      <w:proofErr w:type="gramStart"/>
+      <w:r>
+        <w:rPr>
+          <w:rFonts w:cstheme="minorHAnsi"/>
+          <w:b/>
+          <w:bCs/>
+          <w:i/>
+          <w:iCs/>
+          <w:sz w:val="32"/>
+          <w:szCs w:val="32"/>
+          <w:u w:val="single"/>
+        </w:rPr>
+        <w:t>2</w:t>
+      </w:r>
+      <w:r>
+        <w:rPr>
+          <w:rFonts w:cstheme="minorHAnsi"/>
+          <w:b/>
+          <w:bCs/>
+          <w:i/>
+          <w:iCs/>
+          <w:sz w:val="32"/>
+          <w:szCs w:val="32"/>
+          <w:u w:val="single"/>
+        </w:rPr>
+        <w:t>1</w:t>
+      </w:r>
+      <w:r>
+        <w:rPr>
+          <w:rFonts w:cstheme="minorHAnsi"/>
+          <w:sz w:val="32"/>
+          <w:szCs w:val="32"/>
+        </w:rPr>
+        <w:t xml:space="preserve"> </w:t>
+      </w:r>
+      <w:r>
+        <w:rPr>
+          <w:rFonts w:cstheme="minorHAnsi"/>
+          <w:sz w:val="32"/>
+          <w:szCs w:val="32"/>
+        </w:rPr>
+        <w:t>:</w:t>
+      </w:r>
+      <w:proofErr w:type="gramEnd"/>
+      <w:r>
+        <w:rPr>
+          <w:rFonts w:cstheme="minorHAnsi"/>
+          <w:sz w:val="32"/>
+          <w:szCs w:val="32"/>
+        </w:rPr>
+        <w:t>[</w:t>
       </w:r>
       <w:r>
         <w:rPr>
@@ -3401,7 +4352,7 @@
           <w:sz w:val="32"/>
           <w:szCs w:val="32"/>
         </w:rPr>
-        <w:t>] the solution also was a try what if we make the huge dilation to the subtract of current frame with the previous frame and then apply the contour to make a mask then make the histogram from the contour mask.</w:t>
+        <w:t>] we build up on the previous try and put conditions to only accept specific number of convexities and with specific angles</w:t>
       </w:r>
     </w:p>
     <w:p>
@@ -3432,111 +4383,44 @@
           <w:sz w:val="32"/>
           <w:szCs w:val="32"/>
         </w:rPr>
-        <w:t xml:space="preserve">: </w:t>
-      </w:r>
-      <w:r>
-        <w:rPr>
-          <w:rFonts w:cstheme="minorHAnsi"/>
-          <w:sz w:val="32"/>
-          <w:szCs w:val="32"/>
-        </w:rPr>
-        <w:t>some background become bigger than hand which then take the contour from the hand</w:t>
-      </w:r>
-    </w:p>
-    <w:p>
-      <w:pPr>
-        <w:jc w:val="both"/>
-        <w:rPr>
-          <w:rFonts w:cstheme="minorHAnsi"/>
-          <w:sz w:val="32"/>
-          <w:szCs w:val="32"/>
-        </w:rPr>
-      </w:pPr>
-      <w:r>
-        <w:rPr>
-          <w:rFonts w:cstheme="minorHAnsi"/>
-          <w:b/>
-          <w:bCs/>
-          <w:i/>
-          <w:iCs/>
-          <w:sz w:val="32"/>
-          <w:szCs w:val="32"/>
-          <w:u w:val="single"/>
-        </w:rPr>
-        <w:t>Try No.</w:t>
-      </w:r>
-      <w:r>
-        <w:rPr>
-          <w:rFonts w:cstheme="minorHAnsi" w:hint="cs"/>
-          <w:b/>
-          <w:bCs/>
-          <w:i/>
-          <w:iCs/>
-          <w:sz w:val="32"/>
-          <w:szCs w:val="32"/>
-          <w:u w:val="single"/>
-          <w:rtl/>
-        </w:rPr>
-        <w:t>1</w:t>
-      </w:r>
-      <w:r>
-        <w:rPr>
-          <w:rFonts w:cstheme="minorHAnsi"/>
-          <w:b/>
-          <w:bCs/>
-          <w:i/>
-          <w:iCs/>
-          <w:sz w:val="32"/>
-          <w:szCs w:val="32"/>
-          <w:u w:val="single"/>
-        </w:rPr>
-        <w:t>7</w:t>
-      </w:r>
-      <w:r>
-        <w:rPr>
-          <w:rFonts w:cstheme="minorHAnsi"/>
-          <w:sz w:val="32"/>
-          <w:szCs w:val="32"/>
-        </w:rPr>
-        <w:t>: [</w:t>
-      </w:r>
-      <w:r>
-        <w:rPr>
-          <w:rFonts w:cstheme="minorHAnsi"/>
-          <w:b/>
-          <w:bCs/>
-          <w:i/>
-          <w:iCs/>
-          <w:sz w:val="32"/>
-          <w:szCs w:val="32"/>
-          <w:u w:val="single"/>
-        </w:rPr>
-        <w:t>Solution</w:t>
-      </w:r>
-      <w:r>
-        <w:rPr>
-          <w:rFonts w:cstheme="minorHAnsi"/>
-          <w:sz w:val="32"/>
-          <w:szCs w:val="32"/>
-        </w:rPr>
-        <w:t xml:space="preserve">] </w:t>
-      </w:r>
-      <w:r>
-        <w:rPr>
-          <w:rFonts w:cstheme="minorHAnsi"/>
-          <w:sz w:val="32"/>
-          <w:szCs w:val="32"/>
-        </w:rPr>
-        <w:t>we tried once more by suppress whole background and show only the hand region which gave to us more pleasing results as it removes all background instead of hand area</w:t>
-      </w:r>
-    </w:p>
-    <w:p>
-      <w:pPr>
-        <w:jc w:val="both"/>
-        <w:rPr>
-          <w:rFonts w:cstheme="minorHAnsi"/>
-          <w:sz w:val="32"/>
-          <w:szCs w:val="32"/>
+        <w:t>:  needs more condition to make it perfect but there is always a</w:t>
+      </w:r>
+      <w:r>
+        <w:rPr>
+          <w:rFonts w:cstheme="minorHAnsi"/>
+          <w:sz w:val="32"/>
+          <w:szCs w:val="32"/>
+        </w:rPr>
+        <w:t xml:space="preserve"> another</w:t>
+      </w:r>
+      <w:r>
+        <w:rPr>
+          <w:rFonts w:cstheme="minorHAnsi"/>
+          <w:sz w:val="32"/>
+          <w:szCs w:val="32"/>
+        </w:rPr>
+        <w:t xml:space="preserve"> try</w:t>
+      </w:r>
+      <w:r>
+        <w:rPr>
+          <w:rFonts w:cstheme="minorHAnsi"/>
+          <w:sz w:val="32"/>
+          <w:szCs w:val="32"/>
+        </w:rPr>
+        <w:t>.</w:t>
+      </w:r>
+    </w:p>
+    <w:p>
+      <w:pPr>
+        <w:rPr>
+          <w:rFonts w:cstheme="minorHAnsi"/>
+          <w:b/>
+          <w:bCs/>
+          <w:i/>
+          <w:iCs/>
+          <w:sz w:val="32"/>
+          <w:szCs w:val="32"/>
+          <w:u w:val="single"/>
         </w:rPr>
       </w:pPr>
       <w:r>
@@ -3551,896 +4435,121 @@
           <w:u w:val="single"/>
         </w:rPr>
         <w:lastRenderedPageBreak/>
-        <w:t>Problem</w:t>
-      </w:r>
-      <w:r>
-        <w:rPr>
-          <w:rFonts w:cstheme="minorHAnsi"/>
-          <w:sz w:val="32"/>
-          <w:szCs w:val="32"/>
-        </w:rPr>
-        <w:t>:</w:t>
-      </w:r>
-      <w:r>
-        <w:rPr>
-          <w:rFonts w:cstheme="minorHAnsi"/>
-          <w:sz w:val="32"/>
-          <w:szCs w:val="32"/>
-        </w:rPr>
-        <w:t xml:space="preserve"> if the hand area</w:t>
-      </w:r>
-      <w:r>
-        <w:rPr>
-          <w:rFonts w:cstheme="minorHAnsi"/>
-          <w:sz w:val="32"/>
-          <w:szCs w:val="32"/>
-        </w:rPr>
-        <w:t xml:space="preserve"> </w:t>
-      </w:r>
-      <w:r>
-        <w:rPr>
-          <w:rFonts w:cstheme="minorHAnsi"/>
-          <w:sz w:val="32"/>
-          <w:szCs w:val="32"/>
-        </w:rPr>
-        <w:t xml:space="preserve">- not the whole background - </w:t>
-      </w:r>
-      <w:r>
-        <w:rPr>
-          <w:rFonts w:cstheme="minorHAnsi"/>
-          <w:sz w:val="32"/>
-          <w:szCs w:val="32"/>
-        </w:rPr>
-        <w:t xml:space="preserve">has background with the same hand color and illumination the program will see the hand and its background as the hand </w:t>
-      </w:r>
-      <w:r>
-        <w:rPr>
-          <w:rFonts w:cstheme="minorHAnsi"/>
-          <w:sz w:val="32"/>
-          <w:szCs w:val="32"/>
-        </w:rPr>
-        <w:t xml:space="preserve">absolutely there is a problem with it because always there is another try to make </w:t>
-      </w:r>
-      <w:r>
-        <w:rPr>
-          <mc:AlternateContent>
-            <mc:Choice Requires="w16se">
-              <w:rFonts w:cstheme="minorHAnsi"/>
-            </mc:Choice>
-            <mc:Fallback>
-              <w:rFonts w:ascii="Segoe UI Emoji" w:eastAsia="Segoe UI Emoji" w:hAnsi="Segoe UI Emoji" w:cs="Segoe UI Emoji"/>
-            </mc:Fallback>
-          </mc:AlternateContent>
-          <w:sz w:val="32"/>
-          <w:szCs w:val="32"/>
-        </w:rPr>
-        <mc:AlternateContent>
-          <mc:Choice Requires="w16se">
-            <w16se:symEx w16se:font="Segoe UI Emoji" w16se:char="1F60A"/>
-          </mc:Choice>
-          <mc:Fallback>
-            <w:t>😊</w:t>
-          </mc:Fallback>
-        </mc:AlternateContent>
-      </w:r>
-    </w:p>
-    <w:p>
-      <w:pPr>
-        <w:jc w:val="both"/>
-        <w:rPr>
-          <w:rFonts w:cstheme="minorHAnsi"/>
-          <w:sz w:val="32"/>
-          <w:szCs w:val="32"/>
-        </w:rPr>
-      </w:pPr>
-    </w:p>
-    <w:p>
-      <w:pPr>
-        <w:jc w:val="both"/>
-        <w:rPr>
-          <w:rFonts w:cstheme="minorHAnsi"/>
-          <w:sz w:val="32"/>
-          <w:szCs w:val="32"/>
-        </w:rPr>
-      </w:pPr>
-    </w:p>
-    <w:p>
-      <w:pPr>
-        <w:jc w:val="both"/>
-        <w:rPr>
-          <w:rFonts w:cstheme="minorHAnsi"/>
-          <w:sz w:val="32"/>
-          <w:szCs w:val="32"/>
-        </w:rPr>
-      </w:pPr>
-    </w:p>
-    <w:p>
-      <w:pPr>
-        <w:jc w:val="both"/>
-        <w:rPr>
-          <w:rFonts w:cstheme="minorHAnsi"/>
-          <w:b/>
-          <w:bCs/>
-          <w:i/>
-          <w:iCs/>
-          <w:sz w:val="32"/>
-          <w:szCs w:val="32"/>
-          <w:u w:val="single"/>
-        </w:rPr>
-      </w:pPr>
-      <w:r>
-        <w:rPr>
-          <w:rFonts w:cstheme="minorHAnsi"/>
-          <w:b/>
-          <w:bCs/>
-          <w:i/>
-          <w:iCs/>
-          <w:sz w:val="32"/>
-          <w:szCs w:val="32"/>
-          <w:u w:val="single"/>
+        <w:t>Performance</w:t>
+      </w:r>
+      <w:r>
+        <w:rPr>
+          <w:rFonts w:cstheme="minorHAnsi"/>
+          <w:b/>
+          <w:bCs/>
+          <w:i/>
+          <w:iCs/>
+          <w:sz w:val="32"/>
+          <w:szCs w:val="32"/>
+          <w:u w:val="single"/>
+        </w:rPr>
+        <w:t>: -</w:t>
+      </w:r>
+    </w:p>
+    <w:p>
+      <w:pPr>
+        <w:rPr>
+          <w:rFonts w:cstheme="minorHAnsi"/>
+          <w:b/>
+          <w:bCs/>
+          <w:i/>
+          <w:iCs/>
+          <w:sz w:val="32"/>
+          <w:szCs w:val="32"/>
+          <w:u w:val="single"/>
+        </w:rPr>
+      </w:pPr>
+      <w:r>
+        <w:rPr>
+          <w:rFonts w:cstheme="minorHAnsi"/>
+          <w:sz w:val="32"/>
+          <w:szCs w:val="32"/>
+        </w:rPr>
+        <w:t>All code for all tries were very fast and we didn’t face any problem with performance.</w:t>
+      </w:r>
+    </w:p>
+    <w:p>
+      <w:pPr>
+        <w:jc w:val="both"/>
+        <w:rPr>
+          <w:rFonts w:cstheme="minorHAnsi"/>
+          <w:sz w:val="32"/>
+          <w:szCs w:val="32"/>
+        </w:rPr>
+      </w:pPr>
+    </w:p>
+    <w:p>
+      <w:pPr>
+        <w:rPr>
+          <w:rFonts w:cstheme="minorHAnsi"/>
+          <w:b/>
+          <w:bCs/>
+          <w:i/>
+          <w:iCs/>
+          <w:sz w:val="32"/>
+          <w:szCs w:val="32"/>
+          <w:u w:val="single"/>
+        </w:rPr>
+      </w:pPr>
+      <w:r>
+        <w:rPr>
+          <w:rFonts w:cstheme="minorHAnsi"/>
+          <w:b/>
+          <w:bCs/>
+          <w:i/>
+          <w:iCs/>
+          <w:sz w:val="32"/>
+          <w:szCs w:val="32"/>
+          <w:u w:val="single"/>
+        </w:rPr>
+        <w:t>Conclusion</w:t>
+      </w:r>
+      <w:r>
+        <w:rPr>
+          <w:rFonts w:cstheme="minorHAnsi"/>
+          <w:b/>
+          <w:bCs/>
+          <w:i/>
+          <w:iCs/>
+          <w:sz w:val="32"/>
+          <w:szCs w:val="32"/>
+          <w:u w:val="single"/>
+        </w:rPr>
+        <w:t>: -</w:t>
+      </w:r>
+    </w:p>
+    <w:p>
+      <w:pPr>
+        <w:jc w:val="both"/>
+        <w:rPr>
+          <w:rFonts w:cstheme="minorHAnsi"/>
+          <w:sz w:val="32"/>
+          <w:szCs w:val="32"/>
+        </w:rPr>
+      </w:pPr>
+      <w:r>
+        <w:rPr>
+          <w:rFonts w:cstheme="minorHAnsi"/>
+          <w:sz w:val="32"/>
+          <w:szCs w:val="32"/>
         </w:rPr>
         <w:t xml:space="preserve">- </w:t>
       </w:r>
       <w:r>
         <w:rPr>
           <w:rFonts w:cstheme="minorHAnsi"/>
-          <w:b/>
-          <w:bCs/>
-          <w:i/>
-          <w:iCs/>
-          <w:sz w:val="32"/>
-          <w:szCs w:val="32"/>
-          <w:u w:val="single"/>
-        </w:rPr>
-        <w:t>D</w:t>
-      </w:r>
-      <w:r>
-        <w:rPr>
-          <w:rFonts w:cstheme="minorHAnsi"/>
-          <w:b/>
-          <w:bCs/>
-          <w:i/>
-          <w:iCs/>
-          <w:sz w:val="32"/>
-          <w:szCs w:val="32"/>
-          <w:u w:val="single"/>
-        </w:rPr>
-        <w:t>etect the characters from hand: -</w:t>
-      </w:r>
-    </w:p>
-    <w:p>
-      <w:pPr>
-        <w:jc w:val="both"/>
-        <w:rPr>
-          <w:rFonts w:cstheme="minorHAnsi"/>
-          <w:sz w:val="32"/>
-          <w:szCs w:val="32"/>
-        </w:rPr>
-      </w:pPr>
-    </w:p>
-    <w:p>
-      <w:pPr>
-        <w:jc w:val="both"/>
-        <w:rPr>
-          <w:rFonts w:cstheme="minorHAnsi"/>
-          <w:sz w:val="32"/>
-          <w:szCs w:val="32"/>
-        </w:rPr>
-      </w:pPr>
-      <w:r>
-        <w:rPr>
-          <w:rFonts w:cstheme="minorHAnsi"/>
-          <w:b/>
-          <w:bCs/>
-          <w:i/>
-          <w:iCs/>
-          <w:sz w:val="32"/>
-          <w:szCs w:val="32"/>
-          <w:u w:val="single"/>
-        </w:rPr>
-        <w:t>Try No.</w:t>
-      </w:r>
-      <w:proofErr w:type="gramStart"/>
-      <w:r>
-        <w:rPr>
-          <w:rFonts w:cstheme="minorHAnsi"/>
-          <w:b/>
-          <w:bCs/>
-          <w:i/>
-          <w:iCs/>
-          <w:sz w:val="32"/>
-          <w:szCs w:val="32"/>
-          <w:u w:val="single"/>
-        </w:rPr>
-        <w:t>1</w:t>
-      </w:r>
-      <w:r>
-        <w:rPr>
-          <w:rFonts w:cstheme="minorHAnsi"/>
-          <w:b/>
-          <w:bCs/>
-          <w:i/>
-          <w:iCs/>
-          <w:sz w:val="32"/>
-          <w:szCs w:val="32"/>
-          <w:u w:val="single"/>
-        </w:rPr>
-        <w:t>8</w:t>
-      </w:r>
-      <w:r>
-        <w:rPr>
-          <w:rFonts w:cstheme="minorHAnsi"/>
-          <w:sz w:val="32"/>
-          <w:szCs w:val="32"/>
-        </w:rPr>
-        <w:t xml:space="preserve"> </w:t>
-      </w:r>
-      <w:r>
-        <w:rPr>
-          <w:rFonts w:cstheme="minorHAnsi"/>
-          <w:sz w:val="32"/>
-          <w:szCs w:val="32"/>
-        </w:rPr>
-        <w:t>:</w:t>
-      </w:r>
-      <w:proofErr w:type="gramEnd"/>
-      <w:r>
-        <w:rPr>
-          <w:rFonts w:cstheme="minorHAnsi"/>
-          <w:sz w:val="32"/>
-          <w:szCs w:val="32"/>
-        </w:rPr>
-        <w:t xml:space="preserve"> using Harris algorithm implemented in OpenCV.</w:t>
-      </w:r>
-    </w:p>
-    <w:p>
-      <w:pPr>
-        <w:jc w:val="both"/>
-        <w:rPr>
-          <w:rFonts w:cstheme="minorHAnsi"/>
-          <w:sz w:val="32"/>
-          <w:szCs w:val="32"/>
-        </w:rPr>
-      </w:pPr>
-      <w:r>
-        <w:rPr>
-          <w:rFonts w:cstheme="minorHAnsi"/>
-          <w:b/>
-          <w:bCs/>
-          <w:i/>
-          <w:iCs/>
-          <w:sz w:val="32"/>
-          <w:szCs w:val="32"/>
-          <w:u w:val="single"/>
-        </w:rPr>
-        <w:t>Problem</w:t>
-      </w:r>
-      <w:r>
-        <w:rPr>
-          <w:rFonts w:cstheme="minorHAnsi"/>
-          <w:sz w:val="32"/>
-          <w:szCs w:val="32"/>
-        </w:rPr>
-        <w:t>:  you refused this try even if we use it to remove the head.</w:t>
-      </w:r>
-    </w:p>
-    <w:p>
-      <w:pPr>
-        <w:jc w:val="both"/>
-        <w:rPr>
-          <w:rFonts w:cstheme="minorHAnsi"/>
-          <w:sz w:val="32"/>
-          <w:szCs w:val="32"/>
-        </w:rPr>
-      </w:pPr>
-    </w:p>
-    <w:p>
-      <w:pPr>
-        <w:rPr>
-          <w:rFonts w:cstheme="minorHAnsi"/>
-          <w:sz w:val="32"/>
-          <w:szCs w:val="32"/>
-        </w:rPr>
-      </w:pPr>
-      <w:r>
-        <w:rPr>
-          <w:rFonts w:cstheme="minorHAnsi"/>
-          <w:b/>
-          <w:bCs/>
-          <w:i/>
-          <w:iCs/>
-          <w:sz w:val="32"/>
-          <w:szCs w:val="32"/>
-          <w:u w:val="single"/>
-        </w:rPr>
-        <w:t>Try</w:t>
-      </w:r>
-      <w:r>
-        <w:rPr>
-          <w:rFonts w:cstheme="minorHAnsi"/>
-          <w:b/>
-          <w:bCs/>
-          <w:i/>
-          <w:iCs/>
-          <w:sz w:val="32"/>
-          <w:szCs w:val="32"/>
-          <w:u w:val="single"/>
-        </w:rPr>
-        <w:t xml:space="preserve"> </w:t>
-      </w:r>
-      <w:r>
-        <w:rPr>
-          <w:rFonts w:cstheme="minorHAnsi"/>
-          <w:b/>
-          <w:bCs/>
-          <w:i/>
-          <w:iCs/>
-          <w:sz w:val="32"/>
-          <w:szCs w:val="32"/>
-          <w:u w:val="single"/>
-        </w:rPr>
-        <w:t>No.</w:t>
-      </w:r>
-      <w:proofErr w:type="gramStart"/>
-      <w:r>
-        <w:rPr>
-          <w:rFonts w:cstheme="minorHAnsi"/>
-          <w:b/>
-          <w:bCs/>
-          <w:i/>
-          <w:iCs/>
-          <w:sz w:val="32"/>
-          <w:szCs w:val="32"/>
-          <w:u w:val="single"/>
-        </w:rPr>
-        <w:t>1</w:t>
-      </w:r>
-      <w:r>
-        <w:rPr>
-          <w:rFonts w:cstheme="minorHAnsi"/>
-          <w:b/>
-          <w:bCs/>
-          <w:i/>
-          <w:iCs/>
-          <w:sz w:val="32"/>
-          <w:szCs w:val="32"/>
-          <w:u w:val="single"/>
-        </w:rPr>
-        <w:t>9</w:t>
-      </w:r>
-      <w:r>
-        <w:rPr>
-          <w:rFonts w:cstheme="minorHAnsi"/>
-          <w:b/>
-          <w:bCs/>
-          <w:i/>
-          <w:iCs/>
-          <w:sz w:val="32"/>
-          <w:szCs w:val="32"/>
-          <w:u w:val="single"/>
-        </w:rPr>
-        <w:t xml:space="preserve"> </w:t>
-      </w:r>
-      <w:r>
-        <w:rPr>
-          <w:rFonts w:cstheme="minorHAnsi"/>
-          <w:sz w:val="32"/>
-          <w:szCs w:val="32"/>
-        </w:rPr>
-        <w:t>:</w:t>
-      </w:r>
-      <w:proofErr w:type="gramEnd"/>
-      <w:r>
-        <w:rPr>
-          <w:rFonts w:cstheme="minorHAnsi"/>
-          <w:sz w:val="32"/>
-          <w:szCs w:val="32"/>
-        </w:rPr>
-        <w:t xml:space="preserve"> by using the contour method which will get the convexity from contour.</w:t>
-      </w:r>
-    </w:p>
-    <w:p>
-      <w:pPr>
-        <w:jc w:val="both"/>
-        <w:rPr>
-          <w:rFonts w:cstheme="minorHAnsi"/>
-          <w:sz w:val="32"/>
-          <w:szCs w:val="32"/>
-        </w:rPr>
-      </w:pPr>
-      <w:r>
-        <w:rPr>
-          <w:rFonts w:cstheme="minorHAnsi"/>
-          <w:b/>
-          <w:bCs/>
-          <w:i/>
-          <w:iCs/>
-          <w:sz w:val="32"/>
-          <w:szCs w:val="32"/>
-          <w:u w:val="single"/>
-        </w:rPr>
-        <w:t>Problem</w:t>
-      </w:r>
-      <w:r>
-        <w:rPr>
-          <w:rFonts w:cstheme="minorHAnsi"/>
-          <w:sz w:val="32"/>
-          <w:szCs w:val="32"/>
-        </w:rPr>
-        <w:t>:  detect a lot of contours not just the hand.</w:t>
-      </w:r>
-    </w:p>
-    <w:p>
-      <w:pPr>
-        <w:jc w:val="both"/>
-        <w:rPr>
-          <w:rFonts w:cstheme="minorHAnsi"/>
-          <w:sz w:val="32"/>
-          <w:szCs w:val="32"/>
-        </w:rPr>
-      </w:pPr>
-    </w:p>
-    <w:p>
-      <w:pPr>
-        <w:jc w:val="both"/>
-        <w:rPr>
-          <w:rFonts w:cstheme="minorHAnsi"/>
-          <w:sz w:val="32"/>
-          <w:szCs w:val="32"/>
-        </w:rPr>
-      </w:pPr>
-      <w:r>
-        <w:rPr>
-          <w:rFonts w:cstheme="minorHAnsi"/>
-          <w:b/>
-          <w:bCs/>
-          <w:i/>
-          <w:iCs/>
-          <w:sz w:val="32"/>
-          <w:szCs w:val="32"/>
-          <w:u w:val="single"/>
-        </w:rPr>
-        <w:t>Try No.</w:t>
-      </w:r>
-      <w:proofErr w:type="gramStart"/>
-      <w:r>
-        <w:rPr>
-          <w:rFonts w:cstheme="minorHAnsi"/>
-          <w:b/>
-          <w:bCs/>
-          <w:i/>
-          <w:iCs/>
-          <w:sz w:val="32"/>
-          <w:szCs w:val="32"/>
-          <w:u w:val="single"/>
-        </w:rPr>
-        <w:t>20</w:t>
-      </w:r>
-      <w:r>
-        <w:rPr>
-          <w:rFonts w:cstheme="minorHAnsi"/>
-          <w:sz w:val="32"/>
-          <w:szCs w:val="32"/>
-        </w:rPr>
-        <w:t xml:space="preserve"> </w:t>
-      </w:r>
-      <w:r>
-        <w:rPr>
-          <w:rFonts w:cstheme="minorHAnsi"/>
-          <w:sz w:val="32"/>
-          <w:szCs w:val="32"/>
-        </w:rPr>
-        <w:t>:</w:t>
-      </w:r>
-      <w:proofErr w:type="gramEnd"/>
-      <w:r>
-        <w:rPr>
-          <w:rFonts w:cstheme="minorHAnsi"/>
-          <w:sz w:val="32"/>
-          <w:szCs w:val="32"/>
-        </w:rPr>
-        <w:t xml:space="preserve"> we make a difference to the previous try by taking the maximum contour area</w:t>
-      </w:r>
-      <w:r>
-        <w:rPr>
-          <w:rFonts w:cstheme="minorHAnsi"/>
-          <w:sz w:val="32"/>
-          <w:szCs w:val="32"/>
-        </w:rPr>
-        <w:t>.</w:t>
-      </w:r>
-    </w:p>
-    <w:p>
-      <w:pPr>
-        <w:jc w:val="both"/>
-        <w:rPr>
-          <w:rFonts w:cstheme="minorHAnsi"/>
-          <w:sz w:val="32"/>
-          <w:szCs w:val="32"/>
-        </w:rPr>
-      </w:pPr>
-      <w:r>
-        <w:rPr>
-          <w:rFonts w:cstheme="minorHAnsi"/>
-          <w:b/>
-          <w:bCs/>
-          <w:i/>
-          <w:iCs/>
-          <w:sz w:val="32"/>
-          <w:szCs w:val="32"/>
-          <w:u w:val="single"/>
-        </w:rPr>
-        <w:t>Problem</w:t>
-      </w:r>
-      <w:r>
-        <w:rPr>
-          <w:rFonts w:cstheme="minorHAnsi"/>
-          <w:sz w:val="32"/>
-          <w:szCs w:val="32"/>
-        </w:rPr>
-        <w:t xml:space="preserve">:  </w:t>
-      </w:r>
-      <w:r>
-        <w:rPr>
-          <w:rFonts w:cstheme="minorHAnsi"/>
-          <w:sz w:val="32"/>
-          <w:szCs w:val="32"/>
-        </w:rPr>
-        <w:t xml:space="preserve">we were able to detect the hand contour and also removing the face but when we detect the </w:t>
-      </w:r>
-      <w:proofErr w:type="gramStart"/>
-      <w:r>
-        <w:rPr>
-          <w:rFonts w:cstheme="minorHAnsi"/>
-          <w:sz w:val="32"/>
-          <w:szCs w:val="32"/>
-        </w:rPr>
-        <w:t>convexity</w:t>
-      </w:r>
-      <w:proofErr w:type="gramEnd"/>
-      <w:r>
-        <w:rPr>
-          <w:rFonts w:cstheme="minorHAnsi"/>
-          <w:sz w:val="32"/>
-          <w:szCs w:val="32"/>
-        </w:rPr>
-        <w:t xml:space="preserve"> we were having a lot of them.</w:t>
-      </w:r>
-    </w:p>
-    <w:p>
-      <w:pPr>
-        <w:jc w:val="both"/>
-        <w:rPr>
-          <w:rFonts w:cstheme="minorHAnsi"/>
-          <w:sz w:val="32"/>
-          <w:szCs w:val="32"/>
-        </w:rPr>
-      </w:pPr>
-    </w:p>
-    <w:p>
-      <w:pPr>
-        <w:rPr>
-          <w:rFonts w:cstheme="minorHAnsi"/>
-          <w:sz w:val="32"/>
-          <w:szCs w:val="32"/>
-        </w:rPr>
-      </w:pPr>
-      <w:r>
-        <w:rPr>
-          <w:rFonts w:cstheme="minorHAnsi"/>
-          <w:b/>
-          <w:bCs/>
-          <w:i/>
-          <w:iCs/>
-          <w:sz w:val="32"/>
-          <w:szCs w:val="32"/>
-          <w:u w:val="single"/>
-        </w:rPr>
-        <w:lastRenderedPageBreak/>
-        <w:t>Try No.</w:t>
-      </w:r>
-      <w:proofErr w:type="gramStart"/>
-      <w:r>
-        <w:rPr>
-          <w:rFonts w:cstheme="minorHAnsi"/>
-          <w:b/>
-          <w:bCs/>
-          <w:i/>
-          <w:iCs/>
-          <w:sz w:val="32"/>
-          <w:szCs w:val="32"/>
-          <w:u w:val="single"/>
-        </w:rPr>
-        <w:t>2</w:t>
-      </w:r>
-      <w:r>
-        <w:rPr>
-          <w:rFonts w:cstheme="minorHAnsi"/>
-          <w:b/>
-          <w:bCs/>
-          <w:i/>
-          <w:iCs/>
-          <w:sz w:val="32"/>
-          <w:szCs w:val="32"/>
-          <w:u w:val="single"/>
-        </w:rPr>
-        <w:t>1</w:t>
-      </w:r>
-      <w:r>
-        <w:rPr>
-          <w:rFonts w:cstheme="minorHAnsi"/>
-          <w:sz w:val="32"/>
-          <w:szCs w:val="32"/>
-        </w:rPr>
-        <w:t xml:space="preserve"> </w:t>
-      </w:r>
-      <w:r>
-        <w:rPr>
-          <w:rFonts w:cstheme="minorHAnsi"/>
-          <w:sz w:val="32"/>
-          <w:szCs w:val="32"/>
-        </w:rPr>
-        <w:t>:</w:t>
-      </w:r>
-      <w:proofErr w:type="gramEnd"/>
-      <w:r>
-        <w:rPr>
-          <w:rFonts w:cstheme="minorHAnsi"/>
-          <w:sz w:val="32"/>
-          <w:szCs w:val="32"/>
-        </w:rPr>
-        <w:t>[</w:t>
-      </w:r>
-      <w:r>
-        <w:rPr>
-          <w:rFonts w:cstheme="minorHAnsi"/>
-          <w:b/>
-          <w:bCs/>
-          <w:i/>
-          <w:iCs/>
-          <w:sz w:val="32"/>
-          <w:szCs w:val="32"/>
-          <w:u w:val="single"/>
-        </w:rPr>
-        <w:t>S</w:t>
-      </w:r>
-      <w:r>
-        <w:rPr>
-          <w:rFonts w:cstheme="minorHAnsi"/>
-          <w:b/>
-          <w:bCs/>
-          <w:i/>
-          <w:iCs/>
-          <w:sz w:val="32"/>
-          <w:szCs w:val="32"/>
-          <w:u w:val="single"/>
-        </w:rPr>
-        <w:t>olution</w:t>
-      </w:r>
-      <w:r>
-        <w:rPr>
-          <w:rFonts w:cstheme="minorHAnsi"/>
-          <w:sz w:val="32"/>
-          <w:szCs w:val="32"/>
-        </w:rPr>
-        <w:t>] we build up on the previous try and put conditions to only accept specific number of convexities and with specific angles</w:t>
-      </w:r>
-    </w:p>
-    <w:p>
-      <w:pPr>
-        <w:jc w:val="both"/>
-        <w:rPr>
-          <w:rFonts w:cstheme="minorHAnsi"/>
-          <w:sz w:val="32"/>
-          <w:szCs w:val="32"/>
-        </w:rPr>
-      </w:pPr>
-      <w:r>
-        <w:rPr>
-          <w:rFonts w:cstheme="minorHAnsi"/>
-          <w:b/>
-          <w:bCs/>
-          <w:i/>
-          <w:iCs/>
-          <w:sz w:val="32"/>
-          <w:szCs w:val="32"/>
-          <w:u w:val="single"/>
-        </w:rPr>
-        <w:t>Problem</w:t>
-      </w:r>
-      <w:r>
-        <w:rPr>
-          <w:rFonts w:cstheme="minorHAnsi"/>
-          <w:sz w:val="32"/>
-          <w:szCs w:val="32"/>
-        </w:rPr>
-        <w:t>:  needs more condition to make it perfect but there is always a</w:t>
-      </w:r>
-      <w:r>
-        <w:rPr>
-          <w:rFonts w:cstheme="minorHAnsi"/>
-          <w:sz w:val="32"/>
-          <w:szCs w:val="32"/>
-        </w:rPr>
-        <w:t xml:space="preserve"> another</w:t>
-      </w:r>
-      <w:r>
-        <w:rPr>
-          <w:rFonts w:cstheme="minorHAnsi"/>
-          <w:sz w:val="32"/>
-          <w:szCs w:val="32"/>
-        </w:rPr>
-        <w:t xml:space="preserve"> try</w:t>
-      </w:r>
-      <w:r>
-        <w:rPr>
-          <w:rFonts w:cstheme="minorHAnsi"/>
-          <w:sz w:val="32"/>
-          <w:szCs w:val="32"/>
-        </w:rPr>
-        <w:t>.</w:t>
-      </w:r>
-    </w:p>
-    <w:p>
-      <w:pPr>
-        <w:jc w:val="both"/>
-        <w:rPr>
-          <w:rFonts w:cstheme="minorHAnsi"/>
-          <w:sz w:val="32"/>
-          <w:szCs w:val="32"/>
-        </w:rPr>
-      </w:pPr>
-    </w:p>
-    <w:p>
-      <w:pPr>
-        <w:rPr>
-          <w:rFonts w:cstheme="minorHAnsi"/>
-          <w:b/>
-          <w:bCs/>
-          <w:i/>
-          <w:iCs/>
-          <w:sz w:val="32"/>
-          <w:szCs w:val="32"/>
-          <w:u w:val="single"/>
-        </w:rPr>
-      </w:pPr>
-      <w:r>
-        <w:rPr>
-          <w:rFonts w:cstheme="minorHAnsi"/>
-          <w:b/>
-          <w:bCs/>
-          <w:i/>
-          <w:iCs/>
-          <w:sz w:val="32"/>
-          <w:szCs w:val="32"/>
-          <w:u w:val="single"/>
-        </w:rPr>
-        <w:t>Performance</w:t>
-      </w:r>
-      <w:r>
-        <w:rPr>
-          <w:rFonts w:cstheme="minorHAnsi"/>
-          <w:b/>
-          <w:bCs/>
-          <w:i/>
-          <w:iCs/>
-          <w:sz w:val="32"/>
-          <w:szCs w:val="32"/>
-          <w:u w:val="single"/>
-        </w:rPr>
-        <w:t>: -</w:t>
-      </w:r>
-    </w:p>
-    <w:p>
-      <w:pPr>
-        <w:rPr>
-          <w:rFonts w:cstheme="minorHAnsi"/>
-          <w:b/>
-          <w:bCs/>
-          <w:i/>
-          <w:iCs/>
-          <w:sz w:val="32"/>
-          <w:szCs w:val="32"/>
-          <w:u w:val="single"/>
-        </w:rPr>
-      </w:pPr>
-      <w:r>
-        <w:rPr>
-          <w:rFonts w:cstheme="minorHAnsi"/>
-          <w:sz w:val="32"/>
-          <w:szCs w:val="32"/>
-        </w:rPr>
-        <w:t>All code for all tries were very fast and we didn’t face any problem with performance.</w:t>
-      </w:r>
-    </w:p>
-    <w:p>
-      <w:pPr>
-        <w:jc w:val="both"/>
-        <w:rPr>
-          <w:rFonts w:cstheme="minorHAnsi"/>
-          <w:sz w:val="32"/>
-          <w:szCs w:val="32"/>
-        </w:rPr>
-      </w:pPr>
-    </w:p>
-    <w:p>
-      <w:pPr>
-        <w:rPr>
-          <w:rFonts w:cstheme="minorHAnsi"/>
-          <w:b/>
-          <w:bCs/>
-          <w:i/>
-          <w:iCs/>
-          <w:sz w:val="32"/>
-          <w:szCs w:val="32"/>
-          <w:u w:val="single"/>
-        </w:rPr>
-      </w:pPr>
-      <w:r>
-        <w:rPr>
-          <w:rFonts w:cstheme="minorHAnsi"/>
-          <w:b/>
-          <w:bCs/>
-          <w:i/>
-          <w:iCs/>
-          <w:sz w:val="32"/>
-          <w:szCs w:val="32"/>
-          <w:u w:val="single"/>
-        </w:rPr>
-        <w:t>Conclusion</w:t>
-      </w:r>
-      <w:r>
-        <w:rPr>
-          <w:rFonts w:cstheme="minorHAnsi"/>
-          <w:b/>
-          <w:bCs/>
-          <w:i/>
-          <w:iCs/>
-          <w:sz w:val="32"/>
-          <w:szCs w:val="32"/>
-          <w:u w:val="single"/>
-        </w:rPr>
-        <w:t>: -</w:t>
-      </w:r>
-    </w:p>
-    <w:p>
-      <w:pPr>
-        <w:jc w:val="both"/>
-        <w:rPr>
-          <w:rFonts w:cstheme="minorHAnsi"/>
-          <w:sz w:val="32"/>
-          <w:szCs w:val="32"/>
-        </w:rPr>
-      </w:pPr>
-      <w:r>
-        <w:rPr>
-          <w:rFonts w:cstheme="minorHAnsi"/>
-          <w:sz w:val="32"/>
-          <w:szCs w:val="32"/>
-        </w:rPr>
-        <w:t xml:space="preserve">- </w:t>
-      </w:r>
-      <w:r>
-        <w:rPr>
-          <w:rFonts w:cstheme="minorHAnsi"/>
-          <w:i/>
-          <w:iCs/>
-          <w:sz w:val="32"/>
-          <w:szCs w:val="32"/>
-          <w:u w:val="single"/>
-        </w:rPr>
-        <w:t>P</w:t>
-      </w:r>
-      <w:r>
-        <w:rPr>
-          <w:rFonts w:cstheme="minorHAnsi"/>
-          <w:i/>
-          <w:iCs/>
-          <w:sz w:val="32"/>
-          <w:szCs w:val="32"/>
-          <w:u w:val="single"/>
-        </w:rPr>
-        <w:t>oints of strength</w:t>
+          <w:i/>
+          <w:iCs/>
+          <w:sz w:val="32"/>
+          <w:szCs w:val="32"/>
+          <w:u w:val="single"/>
+        </w:rPr>
+        <w:t>Points of strength</w:t>
       </w:r>
     </w:p>
     <w:p>
@@ -4497,23 +4606,7 @@
           <w:szCs w:val="32"/>
         </w:rPr>
         <w:tab/>
-        <w:t xml:space="preserve">3) </w:t>
-      </w:r>
-      <w:r>
-        <w:rPr>
-          <w:rFonts w:cstheme="minorHAnsi"/>
-          <w:sz w:val="32"/>
-          <w:szCs w:val="32"/>
-        </w:rPr>
-        <w:t xml:space="preserve">recognize </w:t>
-      </w:r>
-      <w:r>
-        <w:rPr>
-          <w:rFonts w:cstheme="minorHAnsi"/>
-          <w:sz w:val="32"/>
-          <w:szCs w:val="32"/>
-        </w:rPr>
-        <w:t>hand signs effectively.</w:t>
+        <w:t>3) recognize hand signs effectively.</w:t>
       </w:r>
     </w:p>
     <w:p>
@@ -4573,6 +4666,7 @@
           <w:rFonts w:cstheme="minorHAnsi"/>
           <w:sz w:val="32"/>
           <w:szCs w:val="32"/>
+          <w:rtl/>
         </w:rPr>
       </w:pPr>
       <w:r>
@@ -4639,13 +4733,6 @@
           <w:szCs w:val="32"/>
         </w:rPr>
         <w:tab/>
-      </w:r>
-      <w:r>
-        <w:rPr>
-          <w:rFonts w:cstheme="minorHAnsi"/>
-          <w:sz w:val="32"/>
-          <w:szCs w:val="32"/>
-        </w:rPr>
         <w:t xml:space="preserve">the </w:t>
       </w:r>
       <w:r>
@@ -4655,22 +4742,84 @@
           <w:szCs w:val="32"/>
         </w:rPr>
         <w:tab/>
-      </w:r>
-      <w:r>
-        <w:rPr>
-          <w:rFonts w:cstheme="minorHAnsi"/>
-          <w:sz w:val="32"/>
-          <w:szCs w:val="32"/>
-        </w:rPr>
-        <w:t>program will see the hand and its background as the hand</w:t>
-      </w:r>
-      <w:r>
-        <w:rPr>
-          <w:rFonts w:cstheme="minorHAnsi"/>
-          <w:sz w:val="32"/>
-          <w:szCs w:val="32"/>
-        </w:rPr>
-        <w:t>.</w:t>
+        <w:t xml:space="preserve">program will see the hand and its background as the </w:t>
+      </w:r>
+      <w:r>
+        <w:rPr>
+          <w:rFonts w:cstheme="minorHAnsi"/>
+          <w:sz w:val="32"/>
+          <w:szCs w:val="32"/>
+        </w:rPr>
+        <w:tab/>
+      </w:r>
+      <w:r>
+        <w:rPr>
+          <w:rFonts w:cstheme="minorHAnsi"/>
+          <w:sz w:val="32"/>
+          <w:szCs w:val="32"/>
+        </w:rPr>
+        <w:t>hand.</w:t>
+      </w:r>
+    </w:p>
+    <w:p>
+      <w:pPr>
+        <w:jc w:val="both"/>
+        <w:rPr>
+          <w:rFonts w:cstheme="minorHAnsi"/>
+          <w:sz w:val="32"/>
+          <w:szCs w:val="32"/>
+        </w:rPr>
+      </w:pPr>
+      <w:r>
+        <w:rPr>
+          <w:rFonts w:cstheme="minorHAnsi"/>
+          <w:sz w:val="32"/>
+          <w:szCs w:val="32"/>
+          <w:rtl/>
+        </w:rPr>
+        <w:tab/>
+      </w:r>
+      <w:r>
+        <w:rPr>
+          <w:rFonts w:cstheme="minorHAnsi"/>
+          <w:sz w:val="32"/>
+          <w:szCs w:val="32"/>
+        </w:rPr>
+        <w:t xml:space="preserve">2) you need your body to be static so the program </w:t>
+      </w:r>
+      <w:r>
+        <w:rPr>
+          <w:rFonts w:cstheme="minorHAnsi"/>
+          <w:sz w:val="32"/>
+          <w:szCs w:val="32"/>
+        </w:rPr>
+        <w:t xml:space="preserve">can </w:t>
+      </w:r>
+      <w:r>
+        <w:rPr>
+          <w:rFonts w:cstheme="minorHAnsi"/>
+          <w:sz w:val="32"/>
+          <w:szCs w:val="32"/>
+        </w:rPr>
+        <w:tab/>
+      </w:r>
+      <w:proofErr w:type="gramStart"/>
+      <w:r>
+        <w:rPr>
+          <w:rFonts w:cstheme="minorHAnsi"/>
+          <w:sz w:val="32"/>
+          <w:szCs w:val="32"/>
+        </w:rPr>
+        <w:t>detects</w:t>
+      </w:r>
+      <w:proofErr w:type="gramEnd"/>
+      <w:r>
+        <w:rPr>
+          <w:rFonts w:cstheme="minorHAnsi"/>
+          <w:sz w:val="32"/>
+          <w:szCs w:val="32"/>
+        </w:rPr>
+        <w:t xml:space="preserve"> the dynamic movement of the hand.</w:t>
       </w:r>
     </w:p>
     <w:p>
@@ -4728,13 +4877,8 @@
       <w:pPr>
         <w:rPr>
           <w:rFonts w:cstheme="minorHAnsi"/>
-          <w:b/>
-          <w:bCs/>
-          <w:i/>
-          <w:iCs/>
-          <w:sz w:val="32"/>
-          <w:szCs w:val="32"/>
-          <w:u w:val="single"/>
+          <w:sz w:val="32"/>
+          <w:szCs w:val="32"/>
         </w:rPr>
       </w:pPr>
       <w:r>
@@ -4753,27 +4897,63 @@
         </w:rPr>
         <w:t xml:space="preserve">Documentation: </w:t>
       </w:r>
-      <w:r>
-        <w:rPr>
-          <w:rFonts w:cstheme="minorHAnsi"/>
-          <w:sz w:val="32"/>
-          <w:szCs w:val="32"/>
-        </w:rPr>
-        <w:t>https://goo.gl/Epmiwd</w:t>
-      </w:r>
-    </w:p>
-    <w:p>
-      <w:pPr>
-        <w:tabs>
-          <w:tab w:val="left" w:pos="2610"/>
-        </w:tabs>
-        <w:rPr>
-          <w:rFonts w:ascii="Carter One" w:hAnsi="Carter One"/>
-        </w:rPr>
-      </w:pPr>
+      <w:hyperlink r:id="rId9" w:history="1">
+        <w:r>
+          <w:rPr>
+            <w:rStyle w:val="Hyperlink"/>
+            <w:rFonts w:cstheme="minorHAnsi"/>
+            <w:sz w:val="32"/>
+            <w:szCs w:val="32"/>
+          </w:rPr>
+          <w:t>https://goo.gl/Epmiwd</w:t>
+        </w:r>
+      </w:hyperlink>
+    </w:p>
+    <w:p>
+      <w:pPr>
+        <w:rPr>
+          <w:rFonts w:cstheme="minorHAnsi" w:hint="cs"/>
+          <w:sz w:val="32"/>
+          <w:szCs w:val="32"/>
+          <w:rtl/>
+          <w:lang w:bidi="ar-EG"/>
+        </w:rPr>
+      </w:pPr>
+      <w:r>
+        <w:rPr>
+          <w:rFonts w:cstheme="minorHAnsi"/>
+          <w:sz w:val="32"/>
+          <w:szCs w:val="32"/>
+        </w:rPr>
+        <w:t xml:space="preserve">[2] NumPy </w:t>
+      </w:r>
+      <w:r>
+        <w:rPr>
+          <w:rFonts w:cstheme="minorHAnsi"/>
+          <w:sz w:val="32"/>
+          <w:szCs w:val="32"/>
+        </w:rPr>
+        <w:t>Documentation:</w:t>
+      </w:r>
+      <w:r>
+        <w:rPr>
+          <w:rFonts w:cstheme="minorHAnsi"/>
+          <w:sz w:val="32"/>
+          <w:szCs w:val="32"/>
+        </w:rPr>
+        <w:t xml:space="preserve"> </w:t>
+      </w:r>
+      <w:r>
+        <w:rPr>
+          <w:rFonts w:cstheme="minorHAnsi"/>
+          <w:sz w:val="32"/>
+          <w:szCs w:val="32"/>
+        </w:rPr>
+        <w:t>https://goo.gl/P4CJYk</w:t>
+      </w:r>
     </w:p>
     <w:sectPr>
-      <w:pgSz w:w="12240" w:h="15840"/>
+      <w:pgSz w:w="11906" w:h="16838" w:code="9"/>
       <w:pgMar w:top="1440" w:right="1800" w:bottom="1440" w:left="1800" w:header="720" w:footer="720" w:gutter="0"/>
       <w:cols w:space="720"/>
       <w:docGrid w:linePitch="360"/>
@@ -5243,6 +5423,29 @@
       <w:color w:val="4472C4" w:themeColor="accent1"/>
     </w:rPr>
   </w:style>
+  <w:style w:type="character" w:styleId="Hyperlink">
+    <w:name w:val="Hyperlink"/>
+    <w:basedOn w:val="DefaultParagraphFont"/>
+    <w:uiPriority w:val="99"/>
+    <w:unhideWhenUsed/>
+    <w:rsid w:val="0049167C"/>
+    <w:rPr>
+      <w:color w:val="0563C1" w:themeColor="hyperlink"/>
+      <w:u w:val="single"/>
+    </w:rPr>
+  </w:style>
+  <w:style w:type="character" w:styleId="UnresolvedMention">
+    <w:name w:val="Unresolved Mention"/>
+    <w:basedOn w:val="DefaultParagraphFont"/>
+    <w:uiPriority w:val="99"/>
+    <w:semiHidden/>
+    <w:unhideWhenUsed/>
+    <w:rsid w:val="0049167C"/>
+    <w:rPr>
+      <w:color w:val="605E5C"/>
+      <w:shd w:val="clear" w:color="auto" w:fill="E1DFDD"/>
+    </w:rPr>
+  </w:style>
 </w:styles>
 </file>
 

</xml_diff>